<commit_message>
Added to robot constructor
Constructor now takes (optionally) an input for the base location. Will default to 0,0,0 if not.
</commit_message>
<xml_diff>
--- a/1.Documentation.docx
+++ b/1.Documentation.docx
@@ -663,22 +663,15 @@
       <w:r>
         <w:t xml:space="preserve">Get DH parameters for robot and make class in </w:t>
       </w:r>
-      <w:proofErr w:type="spellStart"/>
       <w:r>
         <w:t>M</w:t>
       </w:r>
       <w:r>
-        <w:t>atlab</w:t>
+        <w:t>atlab (</w:t>
       </w:r>
-      <w:proofErr w:type="spellEnd"/>
-      <w:r>
-        <w:t xml:space="preserve"> (</w:t>
-      </w:r>
-      <w:proofErr w:type="spellStart"/>
       <w:r>
         <w:t>Nhan</w:t>
       </w:r>
-      <w:proofErr w:type="spellEnd"/>
       <w:r>
         <w:t>)</w:t>
       </w:r>
@@ -732,15 +725,7 @@
         <w:jc w:val="both"/>
       </w:pPr>
       <w:r>
-        <w:t xml:space="preserve">Once we have our models on </w:t>
-      </w:r>
-      <w:proofErr w:type="spellStart"/>
-      <w:r>
-        <w:t>Solidworks</w:t>
-      </w:r>
-      <w:proofErr w:type="spellEnd"/>
-      <w:r>
-        <w:t xml:space="preserve">, </w:t>
+        <w:t xml:space="preserve">Once we have our models on Solidworks, </w:t>
       </w:r>
       <w:r>
         <w:t xml:space="preserve">create a class for a rectangular prism obstacle. This will be used for anything the robot can collide with (table it is on, and shelves). </w:t>
@@ -844,13 +829,17 @@
             <w:pPr>
               <w:jc w:val="both"/>
             </w:pPr>
-            <w:proofErr w:type="spellStart"/>
-            <w:r>
-              <w:t>HansCute</w:t>
-            </w:r>
-            <w:proofErr w:type="spellEnd"/>
-            <w:r>
-              <w:t>()</w:t>
+            <w:r>
+              <w:t>HansCute(</w:t>
+            </w:r>
+            <w:r>
+              <w:t>baseLocation</w:t>
+            </w:r>
+            <w:r>
+              <w:t>)</w:t>
+            </w:r>
+            <w:r>
+              <w:t xml:space="preserve"> where baseLocation is a transformation matrix (can be left blank, to default to 0,0,0).</w:t>
             </w:r>
           </w:p>
         </w:tc>
@@ -899,15 +888,7 @@
               <w:jc w:val="both"/>
             </w:pPr>
             <w:r>
-              <w:t xml:space="preserve">Already a </w:t>
-            </w:r>
-            <w:proofErr w:type="spellStart"/>
-            <w:r>
-              <w:t>model.base</w:t>
-            </w:r>
-            <w:proofErr w:type="spellEnd"/>
-            <w:r>
-              <w:t>() function by default</w:t>
+              <w:t>Already a model.base() function by default</w:t>
             </w:r>
           </w:p>
         </w:tc>
@@ -922,15 +903,7 @@
               <w:jc w:val="both"/>
             </w:pPr>
             <w:r>
-              <w:t>Get current end effector position (</w:t>
-            </w:r>
-            <w:proofErr w:type="spellStart"/>
-            <w:r>
-              <w:t>fkine</w:t>
-            </w:r>
-            <w:proofErr w:type="spellEnd"/>
-            <w:r>
-              <w:t>)</w:t>
+              <w:t>Get current end effector position (fkine)</w:t>
             </w:r>
           </w:p>
         </w:tc>
@@ -955,16 +928,11 @@
             <w:pPr>
               <w:jc w:val="both"/>
             </w:pPr>
-            <w:proofErr w:type="spellStart"/>
             <w:r>
               <w:t>m</w:t>
             </w:r>
             <w:r>
-              <w:t>odel.fkine</w:t>
-            </w:r>
-            <w:proofErr w:type="spellEnd"/>
-            <w:r>
-              <w:t>(q)</w:t>
+              <w:t>odel.fkine(q)</w:t>
             </w:r>
           </w:p>
         </w:tc>
@@ -1004,13 +972,8 @@
             <w:pPr>
               <w:jc w:val="both"/>
             </w:pPr>
-            <w:proofErr w:type="spellStart"/>
-            <w:r>
-              <w:t>Self.gripperBool</w:t>
-            </w:r>
-            <w:proofErr w:type="spellEnd"/>
-            <w:r>
-              <w:t xml:space="preserve"> </w:t>
+            <w:r>
+              <w:t xml:space="preserve">Self.gripperBool </w:t>
             </w:r>
             <w:r>
               <w:t xml:space="preserve">= </w:t>
@@ -1056,13 +1019,8 @@
             <w:pPr>
               <w:jc w:val="both"/>
             </w:pPr>
-            <w:proofErr w:type="spellStart"/>
-            <w:r>
-              <w:t>Self.griperBool</w:t>
-            </w:r>
-            <w:proofErr w:type="spellEnd"/>
-            <w:r>
-              <w:t xml:space="preserve"> (returns true or false)</w:t>
+            <w:r>
+              <w:t>Self.griperBool (returns true or false)</w:t>
             </w:r>
           </w:p>
         </w:tc>
@@ -1290,6 +1248,9 @@
         </w:tabs>
       </w:pPr>
       <w:r>
+        <w:rPr>
+          <w:noProof/>
+        </w:rPr>
         <w:drawing>
           <wp:inline distT="0" distB="0" distL="0" distR="0" wp14:anchorId="01697EA7" wp14:editId="3256AEDC">
             <wp:extent cx="6645910" cy="3966845"/>
@@ -1334,6 +1295,9 @@
         </w:tabs>
       </w:pPr>
       <w:r>
+        <w:rPr>
+          <w:noProof/>
+        </w:rPr>
         <w:lastRenderedPageBreak/>
         <w:drawing>
           <wp:inline distT="0" distB="0" distL="0" distR="0" wp14:anchorId="1C7B8BD8" wp14:editId="1D45B0AA">

</xml_diff>

<commit_message>
Estop & collision skeleton added
Estop functionality now added - self.running variable must be active for robot to work. This means that after estop is triggered, estop must be turned off, AND robot restarted (as outlined).
</commit_message>
<xml_diff>
--- a/1.Documentation.docx
+++ b/1.Documentation.docx
@@ -1206,6 +1206,41 @@
             </w:r>
             <w:r>
               <w:t>Use RMRC</w:t>
+            </w:r>
+          </w:p>
+        </w:tc>
+        <w:tc>
+          <w:tcPr>
+            <w:tcW w:w="1559" w:type="dxa"/>
+          </w:tcPr>
+          <w:p>
+            <w:pPr>
+              <w:jc w:val="both"/>
+            </w:pPr>
+          </w:p>
+        </w:tc>
+        <w:tc>
+          <w:tcPr>
+            <w:tcW w:w="3940" w:type="dxa"/>
+          </w:tcPr>
+          <w:p>
+            <w:pPr>
+              <w:jc w:val="both"/>
+            </w:pPr>
+          </w:p>
+        </w:tc>
+      </w:tr>
+      <w:tr>
+        <w:tc>
+          <w:tcPr>
+            <w:tcW w:w="4957" w:type="dxa"/>
+          </w:tcPr>
+          <w:p>
+            <w:pPr>
+              <w:jc w:val="both"/>
+            </w:pPr>
+            <w:r>
+              <w:t>Start operation of robot. The flags for collision must be off for this</w:t>
             </w:r>
           </w:p>
         </w:tc>

</xml_diff>

<commit_message>
Robot animation and complete collision detection
Note, there are issues with the robot animation (does not move 'book' model correctly). Also, these two methods are not in a class, but rather in the 'testing' script right now.
</commit_message>
<xml_diff>
--- a/1.Documentation.docx
+++ b/1.Documentation.docx
@@ -1,6 +1,6 @@
 
 <file path=word/document.xml><?xml version="1.0" encoding="utf-8"?>
-<w:document xmlns:wpc="http://schemas.microsoft.com/office/word/2010/wordprocessingCanvas" xmlns:cx="http://schemas.microsoft.com/office/drawing/2014/chartex" xmlns:cx1="http://schemas.microsoft.com/office/drawing/2015/9/8/chartex" xmlns:cx2="http://schemas.microsoft.com/office/drawing/2015/10/21/chartex" xmlns:cx3="http://schemas.microsoft.com/office/drawing/2016/5/9/chartex" xmlns:cx4="http://schemas.microsoft.com/office/drawing/2016/5/10/chartex" xmlns:cx5="http://schemas.microsoft.com/office/drawing/2016/5/11/chartex" xmlns:cx6="http://schemas.microsoft.com/office/drawing/2016/5/12/chartex" xmlns:cx7="http://schemas.microsoft.com/office/drawing/2016/5/13/chartex" xmlns:cx8="http://schemas.microsoft.com/office/drawing/2016/5/14/chartex" xmlns:mc="http://schemas.openxmlformats.org/markup-compatibility/2006" xmlns:aink="http://schemas.microsoft.com/office/drawing/2016/ink" xmlns:am3d="http://schemas.microsoft.com/office/drawing/2017/model3d" xmlns:o="urn:schemas-microsoft-com:office:office" xmlns:r="http://schemas.openxmlformats.org/officeDocument/2006/relationships" xmlns:m="http://schemas.openxmlformats.org/officeDocument/2006/math" xmlns:v="urn:schemas-microsoft-com:vml" xmlns:wp14="http://schemas.microsoft.com/office/word/2010/wordprocessingDrawing" xmlns:wp="http://schemas.openxmlformats.org/drawingml/2006/wordprocessingDrawing" xmlns:w10="urn:schemas-microsoft-com:office:word" xmlns:w="http://schemas.openxmlformats.org/wordprocessingml/2006/main" xmlns:w14="http://schemas.microsoft.com/office/word/2010/wordml" xmlns:w15="http://schemas.microsoft.com/office/word/2012/wordml" xmlns:w16cex="http://schemas.microsoft.com/office/word/2018/wordml/cex" xmlns:w16cid="http://schemas.microsoft.com/office/word/2016/wordml/cid" xmlns:w16="http://schemas.microsoft.com/office/word/2018/wordml" xmlns:w16sdtdh="http://schemas.microsoft.com/office/word/2020/wordml/sdtdatahash" xmlns:w16se="http://schemas.microsoft.com/office/word/2015/wordml/symex" xmlns:wpg="http://schemas.microsoft.com/office/word/2010/wordprocessingGroup" xmlns:wpi="http://schemas.microsoft.com/office/word/2010/wordprocessingInk" xmlns:wne="http://schemas.microsoft.com/office/word/2006/wordml" xmlns:wps="http://schemas.microsoft.com/office/word/2010/wordprocessingShape" mc:Ignorable="w14 w15 w16se w16cid w16 w16cex w16sdtdh wp14">
+<w:document xmlns:wpc="http://schemas.microsoft.com/office/word/2010/wordprocessingCanvas" xmlns:cx="http://schemas.microsoft.com/office/drawing/2014/chartex" xmlns:cx1="http://schemas.microsoft.com/office/drawing/2015/9/8/chartex" xmlns:cx2="http://schemas.microsoft.com/office/drawing/2015/10/21/chartex" xmlns:cx3="http://schemas.microsoft.com/office/drawing/2016/5/9/chartex" xmlns:cx4="http://schemas.microsoft.com/office/drawing/2016/5/10/chartex" xmlns:cx5="http://schemas.microsoft.com/office/drawing/2016/5/11/chartex" xmlns:cx6="http://schemas.microsoft.com/office/drawing/2016/5/12/chartex" xmlns:cx7="http://schemas.microsoft.com/office/drawing/2016/5/13/chartex" xmlns:cx8="http://schemas.microsoft.com/office/drawing/2016/5/14/chartex" xmlns:mc="http://schemas.openxmlformats.org/markup-compatibility/2006" xmlns:aink="http://schemas.microsoft.com/office/drawing/2016/ink" xmlns:am3d="http://schemas.microsoft.com/office/drawing/2017/model3d" xmlns:o="urn:schemas-microsoft-com:office:office" xmlns:oel="http://schemas.microsoft.com/office/2019/extlst" xmlns:r="http://schemas.openxmlformats.org/officeDocument/2006/relationships" xmlns:m="http://schemas.openxmlformats.org/officeDocument/2006/math" xmlns:v="urn:schemas-microsoft-com:vml" xmlns:wp14="http://schemas.microsoft.com/office/word/2010/wordprocessingDrawing" xmlns:wp="http://schemas.openxmlformats.org/drawingml/2006/wordprocessingDrawing" xmlns:w10="urn:schemas-microsoft-com:office:word" xmlns:w="http://schemas.openxmlformats.org/wordprocessingml/2006/main" xmlns:w14="http://schemas.microsoft.com/office/word/2010/wordml" xmlns:w15="http://schemas.microsoft.com/office/word/2012/wordml" xmlns:w16cex="http://schemas.microsoft.com/office/word/2018/wordml/cex" xmlns:w16cid="http://schemas.microsoft.com/office/word/2016/wordml/cid" xmlns:w16="http://schemas.microsoft.com/office/word/2018/wordml" xmlns:w16sdtdh="http://schemas.microsoft.com/office/word/2020/wordml/sdtdatahash" xmlns:w16se="http://schemas.microsoft.com/office/word/2015/wordml/symex" xmlns:wpg="http://schemas.microsoft.com/office/word/2010/wordprocessingGroup" xmlns:wpi="http://schemas.microsoft.com/office/word/2010/wordprocessingInk" xmlns:wne="http://schemas.microsoft.com/office/word/2006/wordml" xmlns:wps="http://schemas.microsoft.com/office/word/2010/wordprocessingShape" mc:Ignorable="w14 w15 w16se w16cid w16 w16cex w16sdtdh wp14">
   <w:body>
     <w:sdt>
       <w:sdtPr>
@@ -1270,6 +1270,22 @@
       <w:pPr>
         <w:pStyle w:val="ListParagraph"/>
         <w:numPr>
+          <w:ilvl w:val="1"/>
+          <w:numId w:val="7"/>
+        </w:numPr>
+        <w:jc w:val="both"/>
+      </w:pPr>
+      <w:r>
+        <w:t>Done, however we need a way to rotate the object being plotted</w:t>
+      </w:r>
+      <w:r>
+        <w:t xml:space="preserve"> (as of now only xyz are inputted).</w:t>
+      </w:r>
+    </w:p>
+    <w:p>
+      <w:pPr>
+        <w:pStyle w:val="ListParagraph"/>
+        <w:numPr>
           <w:ilvl w:val="0"/>
           <w:numId w:val="7"/>
         </w:numPr>
@@ -1287,6 +1303,39 @@
           <w:bCs/>
         </w:rPr>
         <w:t>Patrick</w:t>
+      </w:r>
+      <w:r>
+        <w:rPr>
+          <w:b/>
+          <w:bCs/>
+        </w:rPr>
+        <w:t xml:space="preserve"> </w:t>
+      </w:r>
+    </w:p>
+    <w:p>
+      <w:pPr>
+        <w:pStyle w:val="ListParagraph"/>
+        <w:numPr>
+          <w:ilvl w:val="1"/>
+          <w:numId w:val="7"/>
+        </w:numPr>
+        <w:jc w:val="both"/>
+      </w:pPr>
+      <w:r>
+        <w:t>Assumes that qMatrix has already been checked for collision</w:t>
+      </w:r>
+    </w:p>
+    <w:p>
+      <w:pPr>
+        <w:pStyle w:val="ListParagraph"/>
+        <w:numPr>
+          <w:ilvl w:val="1"/>
+          <w:numId w:val="7"/>
+        </w:numPr>
+        <w:jc w:val="both"/>
+      </w:pPr>
+      <w:r>
+        <w:t>Need to figure out how to animate the book</w:t>
       </w:r>
     </w:p>
     <w:p>
@@ -2192,7 +2241,7 @@
 </file>
 
 <file path=word/endnotes.xml><?xml version="1.0" encoding="utf-8"?>
-<w:endnotes xmlns:wpc="http://schemas.microsoft.com/office/word/2010/wordprocessingCanvas" xmlns:cx="http://schemas.microsoft.com/office/drawing/2014/chartex" xmlns:cx1="http://schemas.microsoft.com/office/drawing/2015/9/8/chartex" xmlns:cx2="http://schemas.microsoft.com/office/drawing/2015/10/21/chartex" xmlns:cx3="http://schemas.microsoft.com/office/drawing/2016/5/9/chartex" xmlns:cx4="http://schemas.microsoft.com/office/drawing/2016/5/10/chartex" xmlns:cx5="http://schemas.microsoft.com/office/drawing/2016/5/11/chartex" xmlns:cx6="http://schemas.microsoft.com/office/drawing/2016/5/12/chartex" xmlns:cx7="http://schemas.microsoft.com/office/drawing/2016/5/13/chartex" xmlns:cx8="http://schemas.microsoft.com/office/drawing/2016/5/14/chartex" xmlns:mc="http://schemas.openxmlformats.org/markup-compatibility/2006" xmlns:aink="http://schemas.microsoft.com/office/drawing/2016/ink" xmlns:am3d="http://schemas.microsoft.com/office/drawing/2017/model3d" xmlns:o="urn:schemas-microsoft-com:office:office" xmlns:r="http://schemas.openxmlformats.org/officeDocument/2006/relationships" xmlns:m="http://schemas.openxmlformats.org/officeDocument/2006/math" xmlns:v="urn:schemas-microsoft-com:vml" xmlns:wp14="http://schemas.microsoft.com/office/word/2010/wordprocessingDrawing" xmlns:wp="http://schemas.openxmlformats.org/drawingml/2006/wordprocessingDrawing" xmlns:w10="urn:schemas-microsoft-com:office:word" xmlns:w="http://schemas.openxmlformats.org/wordprocessingml/2006/main" xmlns:w14="http://schemas.microsoft.com/office/word/2010/wordml" xmlns:w15="http://schemas.microsoft.com/office/word/2012/wordml" xmlns:w16cex="http://schemas.microsoft.com/office/word/2018/wordml/cex" xmlns:w16cid="http://schemas.microsoft.com/office/word/2016/wordml/cid" xmlns:w16="http://schemas.microsoft.com/office/word/2018/wordml" xmlns:w16sdtdh="http://schemas.microsoft.com/office/word/2020/wordml/sdtdatahash" xmlns:w16se="http://schemas.microsoft.com/office/word/2015/wordml/symex" xmlns:wpg="http://schemas.microsoft.com/office/word/2010/wordprocessingGroup" xmlns:wpi="http://schemas.microsoft.com/office/word/2010/wordprocessingInk" xmlns:wne="http://schemas.microsoft.com/office/word/2006/wordml" xmlns:wps="http://schemas.microsoft.com/office/word/2010/wordprocessingShape" mc:Ignorable="w14 w15 w16se w16cid w16 w16cex w16sdtdh wp14">
+<w:endnotes xmlns:wpc="http://schemas.microsoft.com/office/word/2010/wordprocessingCanvas" xmlns:cx="http://schemas.microsoft.com/office/drawing/2014/chartex" xmlns:cx1="http://schemas.microsoft.com/office/drawing/2015/9/8/chartex" xmlns:cx2="http://schemas.microsoft.com/office/drawing/2015/10/21/chartex" xmlns:cx3="http://schemas.microsoft.com/office/drawing/2016/5/9/chartex" xmlns:cx4="http://schemas.microsoft.com/office/drawing/2016/5/10/chartex" xmlns:cx5="http://schemas.microsoft.com/office/drawing/2016/5/11/chartex" xmlns:cx6="http://schemas.microsoft.com/office/drawing/2016/5/12/chartex" xmlns:cx7="http://schemas.microsoft.com/office/drawing/2016/5/13/chartex" xmlns:cx8="http://schemas.microsoft.com/office/drawing/2016/5/14/chartex" xmlns:mc="http://schemas.openxmlformats.org/markup-compatibility/2006" xmlns:aink="http://schemas.microsoft.com/office/drawing/2016/ink" xmlns:am3d="http://schemas.microsoft.com/office/drawing/2017/model3d" xmlns:o="urn:schemas-microsoft-com:office:office" xmlns:oel="http://schemas.microsoft.com/office/2019/extlst" xmlns:r="http://schemas.openxmlformats.org/officeDocument/2006/relationships" xmlns:m="http://schemas.openxmlformats.org/officeDocument/2006/math" xmlns:v="urn:schemas-microsoft-com:vml" xmlns:wp14="http://schemas.microsoft.com/office/word/2010/wordprocessingDrawing" xmlns:wp="http://schemas.openxmlformats.org/drawingml/2006/wordprocessingDrawing" xmlns:w10="urn:schemas-microsoft-com:office:word" xmlns:w="http://schemas.openxmlformats.org/wordprocessingml/2006/main" xmlns:w14="http://schemas.microsoft.com/office/word/2010/wordml" xmlns:w15="http://schemas.microsoft.com/office/word/2012/wordml" xmlns:w16cex="http://schemas.microsoft.com/office/word/2018/wordml/cex" xmlns:w16cid="http://schemas.microsoft.com/office/word/2016/wordml/cid" xmlns:w16="http://schemas.microsoft.com/office/word/2018/wordml" xmlns:w16sdtdh="http://schemas.microsoft.com/office/word/2020/wordml/sdtdatahash" xmlns:w16se="http://schemas.microsoft.com/office/word/2015/wordml/symex" xmlns:wpg="http://schemas.microsoft.com/office/word/2010/wordprocessingGroup" xmlns:wpi="http://schemas.microsoft.com/office/word/2010/wordprocessingInk" xmlns:wne="http://schemas.microsoft.com/office/word/2006/wordml" xmlns:wps="http://schemas.microsoft.com/office/word/2010/wordprocessingShape" mc:Ignorable="w14 w15 w16se w16cid w16 w16cex w16sdtdh wp14">
   <w:endnote w:type="separator" w:id="-1">
     <w:p>
       <w:pPr>
@@ -2217,7 +2266,7 @@
 </file>
 
 <file path=word/footer1.xml><?xml version="1.0" encoding="utf-8"?>
-<w:ftr xmlns:wpc="http://schemas.microsoft.com/office/word/2010/wordprocessingCanvas" xmlns:cx="http://schemas.microsoft.com/office/drawing/2014/chartex" xmlns:cx1="http://schemas.microsoft.com/office/drawing/2015/9/8/chartex" xmlns:cx2="http://schemas.microsoft.com/office/drawing/2015/10/21/chartex" xmlns:cx3="http://schemas.microsoft.com/office/drawing/2016/5/9/chartex" xmlns:cx4="http://schemas.microsoft.com/office/drawing/2016/5/10/chartex" xmlns:cx5="http://schemas.microsoft.com/office/drawing/2016/5/11/chartex" xmlns:cx6="http://schemas.microsoft.com/office/drawing/2016/5/12/chartex" xmlns:cx7="http://schemas.microsoft.com/office/drawing/2016/5/13/chartex" xmlns:cx8="http://schemas.microsoft.com/office/drawing/2016/5/14/chartex" xmlns:mc="http://schemas.openxmlformats.org/markup-compatibility/2006" xmlns:aink="http://schemas.microsoft.com/office/drawing/2016/ink" xmlns:am3d="http://schemas.microsoft.com/office/drawing/2017/model3d" xmlns:o="urn:schemas-microsoft-com:office:office" xmlns:r="http://schemas.openxmlformats.org/officeDocument/2006/relationships" xmlns:m="http://schemas.openxmlformats.org/officeDocument/2006/math" xmlns:v="urn:schemas-microsoft-com:vml" xmlns:wp14="http://schemas.microsoft.com/office/word/2010/wordprocessingDrawing" xmlns:wp="http://schemas.openxmlformats.org/drawingml/2006/wordprocessingDrawing" xmlns:w10="urn:schemas-microsoft-com:office:word" xmlns:w="http://schemas.openxmlformats.org/wordprocessingml/2006/main" xmlns:w14="http://schemas.microsoft.com/office/word/2010/wordml" xmlns:w15="http://schemas.microsoft.com/office/word/2012/wordml" xmlns:w16cex="http://schemas.microsoft.com/office/word/2018/wordml/cex" xmlns:w16cid="http://schemas.microsoft.com/office/word/2016/wordml/cid" xmlns:w16="http://schemas.microsoft.com/office/word/2018/wordml" xmlns:w16sdtdh="http://schemas.microsoft.com/office/word/2020/wordml/sdtdatahash" xmlns:w16se="http://schemas.microsoft.com/office/word/2015/wordml/symex" xmlns:wpg="http://schemas.microsoft.com/office/word/2010/wordprocessingGroup" xmlns:wpi="http://schemas.microsoft.com/office/word/2010/wordprocessingInk" xmlns:wne="http://schemas.microsoft.com/office/word/2006/wordml" xmlns:wps="http://schemas.microsoft.com/office/word/2010/wordprocessingShape" mc:Ignorable="w14 w15 w16se w16cid w16 w16cex w16sdtdh wp14">
+<w:ftr xmlns:wpc="http://schemas.microsoft.com/office/word/2010/wordprocessingCanvas" xmlns:cx="http://schemas.microsoft.com/office/drawing/2014/chartex" xmlns:cx1="http://schemas.microsoft.com/office/drawing/2015/9/8/chartex" xmlns:cx2="http://schemas.microsoft.com/office/drawing/2015/10/21/chartex" xmlns:cx3="http://schemas.microsoft.com/office/drawing/2016/5/9/chartex" xmlns:cx4="http://schemas.microsoft.com/office/drawing/2016/5/10/chartex" xmlns:cx5="http://schemas.microsoft.com/office/drawing/2016/5/11/chartex" xmlns:cx6="http://schemas.microsoft.com/office/drawing/2016/5/12/chartex" xmlns:cx7="http://schemas.microsoft.com/office/drawing/2016/5/13/chartex" xmlns:cx8="http://schemas.microsoft.com/office/drawing/2016/5/14/chartex" xmlns:mc="http://schemas.openxmlformats.org/markup-compatibility/2006" xmlns:aink="http://schemas.microsoft.com/office/drawing/2016/ink" xmlns:am3d="http://schemas.microsoft.com/office/drawing/2017/model3d" xmlns:o="urn:schemas-microsoft-com:office:office" xmlns:oel="http://schemas.microsoft.com/office/2019/extlst" xmlns:r="http://schemas.openxmlformats.org/officeDocument/2006/relationships" xmlns:m="http://schemas.openxmlformats.org/officeDocument/2006/math" xmlns:v="urn:schemas-microsoft-com:vml" xmlns:wp14="http://schemas.microsoft.com/office/word/2010/wordprocessingDrawing" xmlns:wp="http://schemas.openxmlformats.org/drawingml/2006/wordprocessingDrawing" xmlns:w10="urn:schemas-microsoft-com:office:word" xmlns:w="http://schemas.openxmlformats.org/wordprocessingml/2006/main" xmlns:w14="http://schemas.microsoft.com/office/word/2010/wordml" xmlns:w15="http://schemas.microsoft.com/office/word/2012/wordml" xmlns:w16cex="http://schemas.microsoft.com/office/word/2018/wordml/cex" xmlns:w16cid="http://schemas.microsoft.com/office/word/2016/wordml/cid" xmlns:w16="http://schemas.microsoft.com/office/word/2018/wordml" xmlns:w16sdtdh="http://schemas.microsoft.com/office/word/2020/wordml/sdtdatahash" xmlns:w16se="http://schemas.microsoft.com/office/word/2015/wordml/symex" xmlns:wpg="http://schemas.microsoft.com/office/word/2010/wordprocessingGroup" xmlns:wpi="http://schemas.microsoft.com/office/word/2010/wordprocessingInk" xmlns:wne="http://schemas.microsoft.com/office/word/2006/wordml" xmlns:wps="http://schemas.microsoft.com/office/word/2010/wordprocessingShape" mc:Ignorable="w14 w15 w16se w16cid w16 w16cex w16sdtdh wp14">
   <w:sdt>
     <w:sdtPr>
       <w:id w:val="122053680"/>
@@ -2347,7 +2396,7 @@
 </file>
 
 <file path=word/footnotes.xml><?xml version="1.0" encoding="utf-8"?>
-<w:footnotes xmlns:wpc="http://schemas.microsoft.com/office/word/2010/wordprocessingCanvas" xmlns:cx="http://schemas.microsoft.com/office/drawing/2014/chartex" xmlns:cx1="http://schemas.microsoft.com/office/drawing/2015/9/8/chartex" xmlns:cx2="http://schemas.microsoft.com/office/drawing/2015/10/21/chartex" xmlns:cx3="http://schemas.microsoft.com/office/drawing/2016/5/9/chartex" xmlns:cx4="http://schemas.microsoft.com/office/drawing/2016/5/10/chartex" xmlns:cx5="http://schemas.microsoft.com/office/drawing/2016/5/11/chartex" xmlns:cx6="http://schemas.microsoft.com/office/drawing/2016/5/12/chartex" xmlns:cx7="http://schemas.microsoft.com/office/drawing/2016/5/13/chartex" xmlns:cx8="http://schemas.microsoft.com/office/drawing/2016/5/14/chartex" xmlns:mc="http://schemas.openxmlformats.org/markup-compatibility/2006" xmlns:aink="http://schemas.microsoft.com/office/drawing/2016/ink" xmlns:am3d="http://schemas.microsoft.com/office/drawing/2017/model3d" xmlns:o="urn:schemas-microsoft-com:office:office" xmlns:r="http://schemas.openxmlformats.org/officeDocument/2006/relationships" xmlns:m="http://schemas.openxmlformats.org/officeDocument/2006/math" xmlns:v="urn:schemas-microsoft-com:vml" xmlns:wp14="http://schemas.microsoft.com/office/word/2010/wordprocessingDrawing" xmlns:wp="http://schemas.openxmlformats.org/drawingml/2006/wordprocessingDrawing" xmlns:w10="urn:schemas-microsoft-com:office:word" xmlns:w="http://schemas.openxmlformats.org/wordprocessingml/2006/main" xmlns:w14="http://schemas.microsoft.com/office/word/2010/wordml" xmlns:w15="http://schemas.microsoft.com/office/word/2012/wordml" xmlns:w16cex="http://schemas.microsoft.com/office/word/2018/wordml/cex" xmlns:w16cid="http://schemas.microsoft.com/office/word/2016/wordml/cid" xmlns:w16="http://schemas.microsoft.com/office/word/2018/wordml" xmlns:w16sdtdh="http://schemas.microsoft.com/office/word/2020/wordml/sdtdatahash" xmlns:w16se="http://schemas.microsoft.com/office/word/2015/wordml/symex" xmlns:wpg="http://schemas.microsoft.com/office/word/2010/wordprocessingGroup" xmlns:wpi="http://schemas.microsoft.com/office/word/2010/wordprocessingInk" xmlns:wne="http://schemas.microsoft.com/office/word/2006/wordml" xmlns:wps="http://schemas.microsoft.com/office/word/2010/wordprocessingShape" mc:Ignorable="w14 w15 w16se w16cid w16 w16cex w16sdtdh wp14">
+<w:footnotes xmlns:wpc="http://schemas.microsoft.com/office/word/2010/wordprocessingCanvas" xmlns:cx="http://schemas.microsoft.com/office/drawing/2014/chartex" xmlns:cx1="http://schemas.microsoft.com/office/drawing/2015/9/8/chartex" xmlns:cx2="http://schemas.microsoft.com/office/drawing/2015/10/21/chartex" xmlns:cx3="http://schemas.microsoft.com/office/drawing/2016/5/9/chartex" xmlns:cx4="http://schemas.microsoft.com/office/drawing/2016/5/10/chartex" xmlns:cx5="http://schemas.microsoft.com/office/drawing/2016/5/11/chartex" xmlns:cx6="http://schemas.microsoft.com/office/drawing/2016/5/12/chartex" xmlns:cx7="http://schemas.microsoft.com/office/drawing/2016/5/13/chartex" xmlns:cx8="http://schemas.microsoft.com/office/drawing/2016/5/14/chartex" xmlns:mc="http://schemas.openxmlformats.org/markup-compatibility/2006" xmlns:aink="http://schemas.microsoft.com/office/drawing/2016/ink" xmlns:am3d="http://schemas.microsoft.com/office/drawing/2017/model3d" xmlns:o="urn:schemas-microsoft-com:office:office" xmlns:oel="http://schemas.microsoft.com/office/2019/extlst" xmlns:r="http://schemas.openxmlformats.org/officeDocument/2006/relationships" xmlns:m="http://schemas.openxmlformats.org/officeDocument/2006/math" xmlns:v="urn:schemas-microsoft-com:vml" xmlns:wp14="http://schemas.microsoft.com/office/word/2010/wordprocessingDrawing" xmlns:wp="http://schemas.openxmlformats.org/drawingml/2006/wordprocessingDrawing" xmlns:w10="urn:schemas-microsoft-com:office:word" xmlns:w="http://schemas.openxmlformats.org/wordprocessingml/2006/main" xmlns:w14="http://schemas.microsoft.com/office/word/2010/wordml" xmlns:w15="http://schemas.microsoft.com/office/word/2012/wordml" xmlns:w16cex="http://schemas.microsoft.com/office/word/2018/wordml/cex" xmlns:w16cid="http://schemas.microsoft.com/office/word/2016/wordml/cid" xmlns:w16="http://schemas.microsoft.com/office/word/2018/wordml" xmlns:w16sdtdh="http://schemas.microsoft.com/office/word/2020/wordml/sdtdatahash" xmlns:w16se="http://schemas.microsoft.com/office/word/2015/wordml/symex" xmlns:wpg="http://schemas.microsoft.com/office/word/2010/wordprocessingGroup" xmlns:wpi="http://schemas.microsoft.com/office/word/2010/wordprocessingInk" xmlns:wne="http://schemas.microsoft.com/office/word/2006/wordml" xmlns:wps="http://schemas.microsoft.com/office/word/2010/wordprocessingShape" mc:Ignorable="w14 w15 w16se w16cid w16 w16cex w16sdtdh wp14">
   <w:footnote w:type="separator" w:id="-1">
     <w:p>
       <w:pPr>
@@ -2372,7 +2421,7 @@
 </file>
 
 <file path=word/numbering.xml><?xml version="1.0" encoding="utf-8"?>
-<w:numbering xmlns:wpc="http://schemas.microsoft.com/office/word/2010/wordprocessingCanvas" xmlns:cx="http://schemas.microsoft.com/office/drawing/2014/chartex" xmlns:cx1="http://schemas.microsoft.com/office/drawing/2015/9/8/chartex" xmlns:cx2="http://schemas.microsoft.com/office/drawing/2015/10/21/chartex" xmlns:cx3="http://schemas.microsoft.com/office/drawing/2016/5/9/chartex" xmlns:cx4="http://schemas.microsoft.com/office/drawing/2016/5/10/chartex" xmlns:cx5="http://schemas.microsoft.com/office/drawing/2016/5/11/chartex" xmlns:cx6="http://schemas.microsoft.com/office/drawing/2016/5/12/chartex" xmlns:cx7="http://schemas.microsoft.com/office/drawing/2016/5/13/chartex" xmlns:cx8="http://schemas.microsoft.com/office/drawing/2016/5/14/chartex" xmlns:mc="http://schemas.openxmlformats.org/markup-compatibility/2006" xmlns:aink="http://schemas.microsoft.com/office/drawing/2016/ink" xmlns:am3d="http://schemas.microsoft.com/office/drawing/2017/model3d" xmlns:o="urn:schemas-microsoft-com:office:office" xmlns:r="http://schemas.openxmlformats.org/officeDocument/2006/relationships" xmlns:m="http://schemas.openxmlformats.org/officeDocument/2006/math" xmlns:v="urn:schemas-microsoft-com:vml" xmlns:wp14="http://schemas.microsoft.com/office/word/2010/wordprocessingDrawing" xmlns:wp="http://schemas.openxmlformats.org/drawingml/2006/wordprocessingDrawing" xmlns:w10="urn:schemas-microsoft-com:office:word" xmlns:w="http://schemas.openxmlformats.org/wordprocessingml/2006/main" xmlns:w14="http://schemas.microsoft.com/office/word/2010/wordml" xmlns:w15="http://schemas.microsoft.com/office/word/2012/wordml" xmlns:w16cex="http://schemas.microsoft.com/office/word/2018/wordml/cex" xmlns:w16cid="http://schemas.microsoft.com/office/word/2016/wordml/cid" xmlns:w16="http://schemas.microsoft.com/office/word/2018/wordml" xmlns:w16sdtdh="http://schemas.microsoft.com/office/word/2020/wordml/sdtdatahash" xmlns:w16se="http://schemas.microsoft.com/office/word/2015/wordml/symex" xmlns:wpg="http://schemas.microsoft.com/office/word/2010/wordprocessingGroup" xmlns:wpi="http://schemas.microsoft.com/office/word/2010/wordprocessingInk" xmlns:wne="http://schemas.microsoft.com/office/word/2006/wordml" xmlns:wps="http://schemas.microsoft.com/office/word/2010/wordprocessingShape" mc:Ignorable="w14 w15 w16se w16cid w16 w16cex w16sdtdh wp14">
+<w:numbering xmlns:wpc="http://schemas.microsoft.com/office/word/2010/wordprocessingCanvas" xmlns:cx="http://schemas.microsoft.com/office/drawing/2014/chartex" xmlns:cx1="http://schemas.microsoft.com/office/drawing/2015/9/8/chartex" xmlns:cx2="http://schemas.microsoft.com/office/drawing/2015/10/21/chartex" xmlns:cx3="http://schemas.microsoft.com/office/drawing/2016/5/9/chartex" xmlns:cx4="http://schemas.microsoft.com/office/drawing/2016/5/10/chartex" xmlns:cx5="http://schemas.microsoft.com/office/drawing/2016/5/11/chartex" xmlns:cx6="http://schemas.microsoft.com/office/drawing/2016/5/12/chartex" xmlns:cx7="http://schemas.microsoft.com/office/drawing/2016/5/13/chartex" xmlns:cx8="http://schemas.microsoft.com/office/drawing/2016/5/14/chartex" xmlns:mc="http://schemas.openxmlformats.org/markup-compatibility/2006" xmlns:aink="http://schemas.microsoft.com/office/drawing/2016/ink" xmlns:am3d="http://schemas.microsoft.com/office/drawing/2017/model3d" xmlns:o="urn:schemas-microsoft-com:office:office" xmlns:oel="http://schemas.microsoft.com/office/2019/extlst" xmlns:r="http://schemas.openxmlformats.org/officeDocument/2006/relationships" xmlns:m="http://schemas.openxmlformats.org/officeDocument/2006/math" xmlns:v="urn:schemas-microsoft-com:vml" xmlns:wp14="http://schemas.microsoft.com/office/word/2010/wordprocessingDrawing" xmlns:wp="http://schemas.openxmlformats.org/drawingml/2006/wordprocessingDrawing" xmlns:w10="urn:schemas-microsoft-com:office:word" xmlns:w="http://schemas.openxmlformats.org/wordprocessingml/2006/main" xmlns:w14="http://schemas.microsoft.com/office/word/2010/wordml" xmlns:w15="http://schemas.microsoft.com/office/word/2012/wordml" xmlns:w16cex="http://schemas.microsoft.com/office/word/2018/wordml/cex" xmlns:w16cid="http://schemas.microsoft.com/office/word/2016/wordml/cid" xmlns:w16="http://schemas.microsoft.com/office/word/2018/wordml" xmlns:w16sdtdh="http://schemas.microsoft.com/office/word/2020/wordml/sdtdatahash" xmlns:w16se="http://schemas.microsoft.com/office/word/2015/wordml/symex" xmlns:wpg="http://schemas.microsoft.com/office/word/2010/wordprocessingGroup" xmlns:wpi="http://schemas.microsoft.com/office/word/2010/wordprocessingInk" xmlns:wne="http://schemas.microsoft.com/office/word/2006/wordml" xmlns:wps="http://schemas.microsoft.com/office/word/2010/wordprocessingShape" mc:Ignorable="w14 w15 w16se w16cid w16 w16cex w16sdtdh wp14">
   <w:abstractNum w:abstractNumId="0" w15:restartNumberingAfterBreak="0">
     <w:nsid w:val="005D180B"/>
     <w:multiLevelType w:val="hybridMultilevel"/>
@@ -2389,7 +2438,7 @@
         <w:rFonts w:ascii="Symbol" w:hAnsi="Symbol" w:hint="default"/>
       </w:rPr>
     </w:lvl>
-    <w:lvl w:ilvl="1" w:tplc="0C090003" w:tentative="1">
+    <w:lvl w:ilvl="1" w:tplc="0C090003">
       <w:start w:val="1"/>
       <w:numFmt w:val="bullet"/>
       <w:lvlText w:val="o"/>

</xml_diff>

<commit_message>
Added script for video 1
</commit_message>
<xml_diff>
--- a/1.Documentation.docx
+++ b/1.Documentation.docx
@@ -1411,14 +1411,225 @@
       </w:pPr>
     </w:p>
     <w:p>
-      <w:pPr>
-        <w:rPr>
-          <w:rFonts w:asciiTheme="majorHAnsi" w:eastAsiaTheme="majorEastAsia" w:hAnsiTheme="majorHAnsi" w:cstheme="majorBidi"/>
-          <w:color w:val="2F5496" w:themeColor="accent1" w:themeShade="BF"/>
-          <w:sz w:val="32"/>
-          <w:szCs w:val="32"/>
-        </w:rPr>
-      </w:pPr>
+      <w:r>
+        <w:br w:type="page"/>
+      </w:r>
+    </w:p>
+    <w:p>
+      <w:pPr>
+        <w:pStyle w:val="Heading1"/>
+      </w:pPr>
+      <w:r>
+        <w:lastRenderedPageBreak/>
+        <w:t>Starter script (for video 1)</w:t>
+      </w:r>
+    </w:p>
+    <w:tbl>
+      <w:tblPr>
+        <w:tblStyle w:val="TableGrid"/>
+        <w:tblW w:w="0" w:type="auto"/>
+        <w:tblLook w:val="04A0" w:firstRow="1" w:lastRow="0" w:firstColumn="1" w:lastColumn="0" w:noHBand="0" w:noVBand="1"/>
+      </w:tblPr>
+      <w:tblGrid>
+        <w:gridCol w:w="5228"/>
+        <w:gridCol w:w="5228"/>
+      </w:tblGrid>
+      <w:tr>
+        <w:tc>
+          <w:tcPr>
+            <w:tcW w:w="5228" w:type="dxa"/>
+            <w:shd w:val="clear" w:color="auto" w:fill="D9D9D9" w:themeFill="background1" w:themeFillShade="D9"/>
+          </w:tcPr>
+          <w:p>
+            <w:pPr>
+              <w:rPr>
+                <w:b/>
+                <w:bCs/>
+              </w:rPr>
+            </w:pPr>
+            <w:r>
+              <w:rPr>
+                <w:b/>
+                <w:bCs/>
+              </w:rPr>
+              <w:t>Script</w:t>
+            </w:r>
+          </w:p>
+        </w:tc>
+        <w:tc>
+          <w:tcPr>
+            <w:tcW w:w="5228" w:type="dxa"/>
+            <w:shd w:val="clear" w:color="auto" w:fill="D9D9D9" w:themeFill="background1" w:themeFillShade="D9"/>
+          </w:tcPr>
+          <w:p>
+            <w:pPr>
+              <w:rPr>
+                <w:b/>
+                <w:bCs/>
+              </w:rPr>
+            </w:pPr>
+            <w:r>
+              <w:rPr>
+                <w:b/>
+                <w:bCs/>
+              </w:rPr>
+              <w:t>Video</w:t>
+            </w:r>
+          </w:p>
+        </w:tc>
+      </w:tr>
+      <w:tr>
+        <w:tc>
+          <w:tcPr>
+            <w:tcW w:w="5228" w:type="dxa"/>
+          </w:tcPr>
+          <w:p>
+            <w:r>
+              <w:t xml:space="preserve">Hi, and welcome to the initial phase testing and demonstration of our newest innovation, the libraryBot. </w:t>
+            </w:r>
+          </w:p>
+        </w:tc>
+        <w:tc>
+          <w:tcPr>
+            <w:tcW w:w="5228" w:type="dxa"/>
+          </w:tcPr>
+          <w:p>
+            <w:r>
+              <w:t>Our logo</w:t>
+            </w:r>
+          </w:p>
+        </w:tc>
+      </w:tr>
+      <w:tr>
+        <w:tc>
+          <w:tcPr>
+            <w:tcW w:w="5228" w:type="dxa"/>
+          </w:tcPr>
+          <w:p>
+            <w:r>
+              <w:t xml:space="preserve">Our </w:t>
+            </w:r>
+            <w:r>
+              <w:t xml:space="preserve">advanced robot </w:t>
+            </w:r>
+            <w:r>
+              <w:t xml:space="preserve">is capable of moving books to and from shelves. It uses QR code sensing to determine the identity of any given book, whereby it obtains the books dimensions from our extensive database. From here, the book may be moved onto the shelf in the desired location, or even retrieved as requested by the user. </w:t>
+            </w:r>
+          </w:p>
+        </w:tc>
+        <w:tc>
+          <w:tcPr>
+            <w:tcW w:w="5228" w:type="dxa"/>
+          </w:tcPr>
+          <w:p>
+            <w:r>
+              <w:t xml:space="preserve">A video of the library bot moving a book to a shelf, or vice versa. </w:t>
+            </w:r>
+          </w:p>
+        </w:tc>
+      </w:tr>
+      <w:tr>
+        <w:tc>
+          <w:tcPr>
+            <w:tcW w:w="5228" w:type="dxa"/>
+          </w:tcPr>
+          <w:p>
+            <w:r>
+              <w:t xml:space="preserve">Not only is the Library Bot incredibly fast and efficient, but it comes equipped with multiple safety mechanisms. The robot is constantly calculating and predicting potential collisions using our complex algorithms, immediately halting operation upon an unexpected collision. Additionally, despite the robot operating within a clearly marked safety zone, the use of mounted camera’s will detect if anyone comes too close, triggering the safety shutdown mode. And to top it all off, there are emergency stop buttons located near the robot, which allow for immediate termination of the robot. </w:t>
+            </w:r>
+          </w:p>
+        </w:tc>
+        <w:tc>
+          <w:tcPr>
+            <w:tcW w:w="5228" w:type="dxa"/>
+          </w:tcPr>
+          <w:p>
+            <w:r>
+              <w:t>Demonstrate the safety mechanics of the robot</w:t>
+            </w:r>
+          </w:p>
+        </w:tc>
+      </w:tr>
+      <w:tr>
+        <w:tc>
+          <w:tcPr>
+            <w:tcW w:w="5228" w:type="dxa"/>
+          </w:tcPr>
+          <w:p>
+            <w:r>
+              <w:t>The future of book management is here, and it’s name is libraryBot</w:t>
+            </w:r>
+          </w:p>
+        </w:tc>
+        <w:tc>
+          <w:tcPr>
+            <w:tcW w:w="5228" w:type="dxa"/>
+          </w:tcPr>
+          <w:p>
+            <w:r>
+              <w:t>Video fades to a logo of our bot(?)</w:t>
+            </w:r>
+          </w:p>
+        </w:tc>
+      </w:tr>
+      <w:tr>
+        <w:tc>
+          <w:tcPr>
+            <w:tcW w:w="5228" w:type="dxa"/>
+          </w:tcPr>
+          <w:p/>
+        </w:tc>
+        <w:tc>
+          <w:tcPr>
+            <w:tcW w:w="5228" w:type="dxa"/>
+          </w:tcPr>
+          <w:p/>
+        </w:tc>
+      </w:tr>
+      <w:tr>
+        <w:tc>
+          <w:tcPr>
+            <w:tcW w:w="5228" w:type="dxa"/>
+          </w:tcPr>
+          <w:p/>
+        </w:tc>
+        <w:tc>
+          <w:tcPr>
+            <w:tcW w:w="5228" w:type="dxa"/>
+          </w:tcPr>
+          <w:p/>
+        </w:tc>
+      </w:tr>
+      <w:tr>
+        <w:tc>
+          <w:tcPr>
+            <w:tcW w:w="5228" w:type="dxa"/>
+          </w:tcPr>
+          <w:p/>
+        </w:tc>
+        <w:tc>
+          <w:tcPr>
+            <w:tcW w:w="5228" w:type="dxa"/>
+          </w:tcPr>
+          <w:p/>
+        </w:tc>
+      </w:tr>
+      <w:tr>
+        <w:tc>
+          <w:tcPr>
+            <w:tcW w:w="5228" w:type="dxa"/>
+          </w:tcPr>
+          <w:p/>
+        </w:tc>
+        <w:tc>
+          <w:tcPr>
+            <w:tcW w:w="5228" w:type="dxa"/>
+          </w:tcPr>
+          <w:p/>
+        </w:tc>
+      </w:tr>
+    </w:tbl>
+    <w:p>
       <w:r>
         <w:br w:type="page"/>
       </w:r>

</xml_diff>

<commit_message>
Began video 1 motion
</commit_message>
<xml_diff>
--- a/1.Documentation.docx
+++ b/1.Documentation.docx
@@ -1541,13 +1541,49 @@
               <w:t xml:space="preserve"> </w:t>
             </w:r>
             <w:r>
-              <w:t xml:space="preserve">is capable of moving books to and from shelves. It uses </w:t>
+              <w:t>is capable of moving books to and from shelves</w:t>
+            </w:r>
+            <w:r>
+              <w:t xml:space="preserve"> within a library setting</w:t>
+            </w:r>
+            <w:r>
+              <w:t xml:space="preserve">. It uses </w:t>
             </w:r>
             <w:r>
               <w:t>E-tag</w:t>
             </w:r>
             <w:r>
-              <w:t xml:space="preserve"> sensing to determine the identity of any given book, whereby it obtains the books dimensions from our extensive database. From here, the book may be moved onto the shelf in the desired location, or even retrieved as requested by the user. </w:t>
+              <w:t xml:space="preserve"> sensing to determine the identity of any given book</w:t>
+            </w:r>
+            <w:r>
+              <w:t>, allowing the robot to move the book</w:t>
+            </w:r>
+            <w:r>
+              <w:t xml:space="preserve"> </w:t>
+            </w:r>
+            <w:r>
+              <w:t>to</w:t>
+            </w:r>
+            <w:r>
+              <w:t xml:space="preserve"> </w:t>
+            </w:r>
+            <w:r>
+              <w:t>any desired shelf</w:t>
+            </w:r>
+            <w:r>
+              <w:t xml:space="preserve"> location, or even retr</w:t>
+            </w:r>
+            <w:r>
+              <w:t>ieve the book</w:t>
+            </w:r>
+            <w:r>
+              <w:t xml:space="preserve"> </w:t>
+            </w:r>
+            <w:r>
+              <w:t>at a library members request.</w:t>
+            </w:r>
+            <w:r>
+              <w:t xml:space="preserve"> </w:t>
             </w:r>
           </w:p>
         </w:tc>
@@ -1569,19 +1605,13 @@
           </w:tcPr>
           <w:p>
             <w:r>
-              <w:t xml:space="preserve">Not only is the Library Bot incredibly fast and efficient, but it comes equipped with multiple safety mechanisms. The robot is constantly calculating and predicting potential collisions using our complex algorithms, immediately halting operation upon an unexpected collision. Additionally, despite the robot operating within a clearly marked safety zone, the use of </w:t>
-            </w:r>
-            <w:r>
-              <w:t>thermal cameras</w:t>
-            </w:r>
-            <w:r>
-              <w:t xml:space="preserve"> will detect if anyone comes too close, triggering the safety shutdown mode. And to top it all off, there are emergency stop buttons located </w:t>
-            </w:r>
-            <w:r>
-              <w:t>on the control panel</w:t>
-            </w:r>
-            <w:r>
-              <w:t xml:space="preserve">, which allow for immediate termination of the robot. </w:t>
+              <w:t>The use of Resolved motion rate control allows for smooth placement of each book onto the shelf.</w:t>
+            </w:r>
+            <w:r>
+              <w:t xml:space="preserve"> This is coupled with a complex collision detection and avoidance algorithm, to ensure smooth and safe book handling.</w:t>
+            </w:r>
+            <w:r>
+              <w:t xml:space="preserve"> Furthermore, the user has the option to directly control the robot through our graphical user interface. </w:t>
             </w:r>
           </w:p>
         </w:tc>
@@ -1591,7 +1621,7 @@
           </w:tcPr>
           <w:p>
             <w:r>
-              <w:t>Demonstrate the safety mechanics of the robot</w:t>
+              <w:t>Footage of RMRC in action, as well GUI control.</w:t>
             </w:r>
           </w:p>
         </w:tc>
@@ -1603,7 +1633,25 @@
           </w:tcPr>
           <w:p>
             <w:r>
-              <w:t>The future of book management is here, and it’s name is libraryBot</w:t>
+              <w:t xml:space="preserve">Not only is the Library Bot incredibly fast and efficient, but it comes equipped with multiple safety mechanisms. </w:t>
+            </w:r>
+            <w:r>
+              <w:t>In addition to collision avoidance, the robot will enter a safety shutdown mode upon any unexpected collisions</w:t>
+            </w:r>
+            <w:r>
+              <w:t xml:space="preserve">. Additionally, despite the robot operating within a clearly marked safety zone, the use of </w:t>
+            </w:r>
+            <w:r>
+              <w:t>thermal cameras</w:t>
+            </w:r>
+            <w:r>
+              <w:t xml:space="preserve"> will detect if anyone comes too close, triggering the safety shutdown mode. And to top it all off, there are emergency stop buttons located </w:t>
+            </w:r>
+            <w:r>
+              <w:t>on the control panel</w:t>
+            </w:r>
+            <w:r>
+              <w:t xml:space="preserve">, which allow for immediate termination of the robot. </w:t>
             </w:r>
           </w:p>
         </w:tc>
@@ -1613,7 +1661,7 @@
           </w:tcPr>
           <w:p>
             <w:r>
-              <w:t>Video fades to a logo of our bot(?)</w:t>
+              <w:t>Demonstrate the safety mechanics of the robot</w:t>
             </w:r>
           </w:p>
         </w:tc>
@@ -1623,13 +1671,21 @@
           <w:tcPr>
             <w:tcW w:w="5228" w:type="dxa"/>
           </w:tcPr>
-          <w:p/>
+          <w:p>
+            <w:r>
+              <w:t>The future of book management is here, and it’s name is libraryBot</w:t>
+            </w:r>
+          </w:p>
         </w:tc>
         <w:tc>
           <w:tcPr>
             <w:tcW w:w="5228" w:type="dxa"/>
           </w:tcPr>
-          <w:p/>
+          <w:p>
+            <w:r>
+              <w:t>Video fades to a logo of our bot(?)</w:t>
+            </w:r>
+          </w:p>
         </w:tc>
       </w:tr>
       <w:tr>
@@ -1674,8 +1730,174 @@
           <w:p/>
         </w:tc>
       </w:tr>
+      <w:tr>
+        <w:tc>
+          <w:tcPr>
+            <w:tcW w:w="5228" w:type="dxa"/>
+          </w:tcPr>
+          <w:p/>
+        </w:tc>
+        <w:tc>
+          <w:tcPr>
+            <w:tcW w:w="5228" w:type="dxa"/>
+          </w:tcPr>
+          <w:p/>
+        </w:tc>
+      </w:tr>
     </w:tbl>
-    <w:p>
+    <w:p/>
+    <w:tbl>
+      <w:tblPr>
+        <w:tblStyle w:val="TableGrid"/>
+        <w:tblW w:w="0" w:type="auto"/>
+        <w:tblLook w:val="04A0" w:firstRow="1" w:lastRow="0" w:firstColumn="1" w:lastColumn="0" w:noHBand="0" w:noVBand="1"/>
+      </w:tblPr>
+      <w:tblGrid>
+        <w:gridCol w:w="3485"/>
+        <w:gridCol w:w="3485"/>
+        <w:gridCol w:w="3486"/>
+      </w:tblGrid>
+      <w:tr>
+        <w:tc>
+          <w:tcPr>
+            <w:tcW w:w="3485" w:type="dxa"/>
+          </w:tcPr>
+          <w:p>
+            <w:pPr>
+              <w:jc w:val="center"/>
+            </w:pPr>
+          </w:p>
+        </w:tc>
+        <w:tc>
+          <w:tcPr>
+            <w:tcW w:w="3485" w:type="dxa"/>
+          </w:tcPr>
+          <w:p>
+            <w:pPr>
+              <w:jc w:val="center"/>
+            </w:pPr>
+            <w:r>
+              <w:t>Shelf 3</w:t>
+            </w:r>
+          </w:p>
+        </w:tc>
+        <w:tc>
+          <w:tcPr>
+            <w:tcW w:w="3486" w:type="dxa"/>
+          </w:tcPr>
+          <w:p>
+            <w:pPr>
+              <w:jc w:val="center"/>
+            </w:pPr>
+          </w:p>
+        </w:tc>
+      </w:tr>
+      <w:tr>
+        <w:tc>
+          <w:tcPr>
+            <w:tcW w:w="3485" w:type="dxa"/>
+          </w:tcPr>
+          <w:p>
+            <w:pPr>
+              <w:jc w:val="center"/>
+            </w:pPr>
+            <w:r>
+              <w:t>Shelf 1</w:t>
+            </w:r>
+          </w:p>
+        </w:tc>
+        <w:tc>
+          <w:tcPr>
+            <w:tcW w:w="3485" w:type="dxa"/>
+          </w:tcPr>
+          <w:p>
+            <w:pPr>
+              <w:jc w:val="center"/>
+            </w:pPr>
+            <w:r>
+              <w:t>Robot</w:t>
+            </w:r>
+          </w:p>
+        </w:tc>
+        <w:tc>
+          <w:tcPr>
+            <w:tcW w:w="3486" w:type="dxa"/>
+          </w:tcPr>
+          <w:p>
+            <w:pPr>
+              <w:jc w:val="center"/>
+            </w:pPr>
+            <w:r>
+              <w:t>Shelf 2</w:t>
+            </w:r>
+          </w:p>
+        </w:tc>
+      </w:tr>
+      <w:tr>
+        <w:tc>
+          <w:tcPr>
+            <w:tcW w:w="3485" w:type="dxa"/>
+          </w:tcPr>
+          <w:p>
+            <w:pPr>
+              <w:jc w:val="center"/>
+            </w:pPr>
+          </w:p>
+        </w:tc>
+        <w:tc>
+          <w:tcPr>
+            <w:tcW w:w="3485" w:type="dxa"/>
+          </w:tcPr>
+          <w:p>
+            <w:pPr>
+              <w:jc w:val="center"/>
+            </w:pPr>
+            <w:r>
+              <w:t>Table</w:t>
+            </w:r>
+          </w:p>
+        </w:tc>
+        <w:tc>
+          <w:tcPr>
+            <w:tcW w:w="3486" w:type="dxa"/>
+          </w:tcPr>
+          <w:p>
+            <w:pPr>
+              <w:jc w:val="center"/>
+            </w:pPr>
+          </w:p>
+        </w:tc>
+      </w:tr>
+    </w:tbl>
+    <w:p/>
+    <w:p>
+      <w:r>
+        <w:t>Animation for video 1:</w:t>
+      </w:r>
+    </w:p>
+    <w:p>
+      <w:pPr>
+        <w:pStyle w:val="ListParagraph"/>
+        <w:numPr>
+          <w:ilvl w:val="0"/>
+          <w:numId w:val="11"/>
+        </w:numPr>
+      </w:pPr>
+      <w:r>
+        <w:t>Begin in 0 pose (straight up). We move to in front of the table, then carefully grab the book. We then move this book to shelf 1 middle, and deposit. We then grab the other book on this shelf, and move it back to the table.</w:t>
+      </w:r>
+    </w:p>
+    <w:p>
+      <w:pPr>
+        <w:pStyle w:val="ListParagraph"/>
+        <w:numPr>
+          <w:ilvl w:val="0"/>
+          <w:numId w:val="11"/>
+        </w:numPr>
+      </w:pPr>
+      <w:r>
+        <w:t>asd</w:t>
+      </w:r>
       <w:r>
         <w:br w:type="page"/>
       </w:r>
@@ -2992,6 +3214,92 @@
     </w:lvl>
   </w:abstractNum>
   <w:abstractNum w:abstractNumId="3" w15:restartNumberingAfterBreak="0">
+    <w:nsid w:val="473A3126"/>
+    <w:multiLevelType w:val="hybridMultilevel"/>
+    <w:tmpl w:val="9236C56E"/>
+    <w:lvl w:ilvl="0" w:tplc="0C09000F">
+      <w:start w:val="1"/>
+      <w:numFmt w:val="decimal"/>
+      <w:lvlText w:val="%1."/>
+      <w:lvlJc w:val="left"/>
+      <w:pPr>
+        <w:ind w:left="720" w:hanging="360"/>
+      </w:pPr>
+    </w:lvl>
+    <w:lvl w:ilvl="1" w:tplc="0C090019" w:tentative="1">
+      <w:start w:val="1"/>
+      <w:numFmt w:val="lowerLetter"/>
+      <w:lvlText w:val="%2."/>
+      <w:lvlJc w:val="left"/>
+      <w:pPr>
+        <w:ind w:left="1440" w:hanging="360"/>
+      </w:pPr>
+    </w:lvl>
+    <w:lvl w:ilvl="2" w:tplc="0C09001B" w:tentative="1">
+      <w:start w:val="1"/>
+      <w:numFmt w:val="lowerRoman"/>
+      <w:lvlText w:val="%3."/>
+      <w:lvlJc w:val="right"/>
+      <w:pPr>
+        <w:ind w:left="2160" w:hanging="180"/>
+      </w:pPr>
+    </w:lvl>
+    <w:lvl w:ilvl="3" w:tplc="0C09000F" w:tentative="1">
+      <w:start w:val="1"/>
+      <w:numFmt w:val="decimal"/>
+      <w:lvlText w:val="%4."/>
+      <w:lvlJc w:val="left"/>
+      <w:pPr>
+        <w:ind w:left="2880" w:hanging="360"/>
+      </w:pPr>
+    </w:lvl>
+    <w:lvl w:ilvl="4" w:tplc="0C090019" w:tentative="1">
+      <w:start w:val="1"/>
+      <w:numFmt w:val="lowerLetter"/>
+      <w:lvlText w:val="%5."/>
+      <w:lvlJc w:val="left"/>
+      <w:pPr>
+        <w:ind w:left="3600" w:hanging="360"/>
+      </w:pPr>
+    </w:lvl>
+    <w:lvl w:ilvl="5" w:tplc="0C09001B" w:tentative="1">
+      <w:start w:val="1"/>
+      <w:numFmt w:val="lowerRoman"/>
+      <w:lvlText w:val="%6."/>
+      <w:lvlJc w:val="right"/>
+      <w:pPr>
+        <w:ind w:left="4320" w:hanging="180"/>
+      </w:pPr>
+    </w:lvl>
+    <w:lvl w:ilvl="6" w:tplc="0C09000F" w:tentative="1">
+      <w:start w:val="1"/>
+      <w:numFmt w:val="decimal"/>
+      <w:lvlText w:val="%7."/>
+      <w:lvlJc w:val="left"/>
+      <w:pPr>
+        <w:ind w:left="5040" w:hanging="360"/>
+      </w:pPr>
+    </w:lvl>
+    <w:lvl w:ilvl="7" w:tplc="0C090019" w:tentative="1">
+      <w:start w:val="1"/>
+      <w:numFmt w:val="lowerLetter"/>
+      <w:lvlText w:val="%8."/>
+      <w:lvlJc w:val="left"/>
+      <w:pPr>
+        <w:ind w:left="5760" w:hanging="360"/>
+      </w:pPr>
+    </w:lvl>
+    <w:lvl w:ilvl="8" w:tplc="0C09001B" w:tentative="1">
+      <w:start w:val="1"/>
+      <w:numFmt w:val="lowerRoman"/>
+      <w:lvlText w:val="%9."/>
+      <w:lvlJc w:val="right"/>
+      <w:pPr>
+        <w:ind w:left="6480" w:hanging="180"/>
+      </w:pPr>
+    </w:lvl>
+  </w:abstractNum>
+  <w:abstractNum w:abstractNumId="4" w15:restartNumberingAfterBreak="0">
     <w:nsid w:val="50494AFF"/>
     <w:multiLevelType w:val="hybridMultilevel"/>
     <w:tmpl w:val="E5D48322"/>
@@ -3104,7 +3412,7 @@
       </w:rPr>
     </w:lvl>
   </w:abstractNum>
-  <w:abstractNum w:abstractNumId="4" w15:restartNumberingAfterBreak="0">
+  <w:abstractNum w:abstractNumId="5" w15:restartNumberingAfterBreak="0">
     <w:nsid w:val="5D6944B9"/>
     <w:multiLevelType w:val="hybridMultilevel"/>
     <w:tmpl w:val="7414A376"/>
@@ -3217,7 +3525,93 @@
       </w:rPr>
     </w:lvl>
   </w:abstractNum>
-  <w:abstractNum w:abstractNumId="5" w15:restartNumberingAfterBreak="0">
+  <w:abstractNum w:abstractNumId="6" w15:restartNumberingAfterBreak="0">
+    <w:nsid w:val="67BA0BAB"/>
+    <w:multiLevelType w:val="hybridMultilevel"/>
+    <w:tmpl w:val="A340801C"/>
+    <w:lvl w:ilvl="0" w:tplc="0C09000F">
+      <w:start w:val="1"/>
+      <w:numFmt w:val="decimal"/>
+      <w:lvlText w:val="%1."/>
+      <w:lvlJc w:val="left"/>
+      <w:pPr>
+        <w:ind w:left="3600" w:hanging="360"/>
+      </w:pPr>
+    </w:lvl>
+    <w:lvl w:ilvl="1" w:tplc="0C090019" w:tentative="1">
+      <w:start w:val="1"/>
+      <w:numFmt w:val="lowerLetter"/>
+      <w:lvlText w:val="%2."/>
+      <w:lvlJc w:val="left"/>
+      <w:pPr>
+        <w:ind w:left="4320" w:hanging="360"/>
+      </w:pPr>
+    </w:lvl>
+    <w:lvl w:ilvl="2" w:tplc="0C09001B" w:tentative="1">
+      <w:start w:val="1"/>
+      <w:numFmt w:val="lowerRoman"/>
+      <w:lvlText w:val="%3."/>
+      <w:lvlJc w:val="right"/>
+      <w:pPr>
+        <w:ind w:left="5040" w:hanging="180"/>
+      </w:pPr>
+    </w:lvl>
+    <w:lvl w:ilvl="3" w:tplc="0C09000F" w:tentative="1">
+      <w:start w:val="1"/>
+      <w:numFmt w:val="decimal"/>
+      <w:lvlText w:val="%4."/>
+      <w:lvlJc w:val="left"/>
+      <w:pPr>
+        <w:ind w:left="5760" w:hanging="360"/>
+      </w:pPr>
+    </w:lvl>
+    <w:lvl w:ilvl="4" w:tplc="0C090019" w:tentative="1">
+      <w:start w:val="1"/>
+      <w:numFmt w:val="lowerLetter"/>
+      <w:lvlText w:val="%5."/>
+      <w:lvlJc w:val="left"/>
+      <w:pPr>
+        <w:ind w:left="6480" w:hanging="360"/>
+      </w:pPr>
+    </w:lvl>
+    <w:lvl w:ilvl="5" w:tplc="0C09001B" w:tentative="1">
+      <w:start w:val="1"/>
+      <w:numFmt w:val="lowerRoman"/>
+      <w:lvlText w:val="%6."/>
+      <w:lvlJc w:val="right"/>
+      <w:pPr>
+        <w:ind w:left="7200" w:hanging="180"/>
+      </w:pPr>
+    </w:lvl>
+    <w:lvl w:ilvl="6" w:tplc="0C09000F" w:tentative="1">
+      <w:start w:val="1"/>
+      <w:numFmt w:val="decimal"/>
+      <w:lvlText w:val="%7."/>
+      <w:lvlJc w:val="left"/>
+      <w:pPr>
+        <w:ind w:left="7920" w:hanging="360"/>
+      </w:pPr>
+    </w:lvl>
+    <w:lvl w:ilvl="7" w:tplc="0C090019" w:tentative="1">
+      <w:start w:val="1"/>
+      <w:numFmt w:val="lowerLetter"/>
+      <w:lvlText w:val="%8."/>
+      <w:lvlJc w:val="left"/>
+      <w:pPr>
+        <w:ind w:left="8640" w:hanging="360"/>
+      </w:pPr>
+    </w:lvl>
+    <w:lvl w:ilvl="8" w:tplc="0C09001B" w:tentative="1">
+      <w:start w:val="1"/>
+      <w:numFmt w:val="lowerRoman"/>
+      <w:lvlText w:val="%9."/>
+      <w:lvlJc w:val="right"/>
+      <w:pPr>
+        <w:ind w:left="9360" w:hanging="180"/>
+      </w:pPr>
+    </w:lvl>
+  </w:abstractNum>
+  <w:abstractNum w:abstractNumId="7" w15:restartNumberingAfterBreak="0">
     <w:nsid w:val="6A214CAF"/>
     <w:multiLevelType w:val="hybridMultilevel"/>
     <w:tmpl w:val="22905AFE"/>
@@ -3330,7 +3724,7 @@
       </w:rPr>
     </w:lvl>
   </w:abstractNum>
-  <w:abstractNum w:abstractNumId="6" w15:restartNumberingAfterBreak="0">
+  <w:abstractNum w:abstractNumId="8" w15:restartNumberingAfterBreak="0">
     <w:nsid w:val="7C366DDA"/>
     <w:multiLevelType w:val="hybridMultilevel"/>
     <w:tmpl w:val="143A78D4"/>
@@ -3443,7 +3837,93 @@
       </w:rPr>
     </w:lvl>
   </w:abstractNum>
-  <w:abstractNum w:abstractNumId="7" w15:restartNumberingAfterBreak="0">
+  <w:abstractNum w:abstractNumId="9" w15:restartNumberingAfterBreak="0">
+    <w:nsid w:val="7CDA1598"/>
+    <w:multiLevelType w:val="hybridMultilevel"/>
+    <w:tmpl w:val="2FECED94"/>
+    <w:lvl w:ilvl="0" w:tplc="0C09000F">
+      <w:start w:val="1"/>
+      <w:numFmt w:val="decimal"/>
+      <w:lvlText w:val="%1."/>
+      <w:lvlJc w:val="left"/>
+      <w:pPr>
+        <w:ind w:left="3600" w:hanging="360"/>
+      </w:pPr>
+    </w:lvl>
+    <w:lvl w:ilvl="1" w:tplc="0C090019" w:tentative="1">
+      <w:start w:val="1"/>
+      <w:numFmt w:val="lowerLetter"/>
+      <w:lvlText w:val="%2."/>
+      <w:lvlJc w:val="left"/>
+      <w:pPr>
+        <w:ind w:left="4320" w:hanging="360"/>
+      </w:pPr>
+    </w:lvl>
+    <w:lvl w:ilvl="2" w:tplc="0C09001B" w:tentative="1">
+      <w:start w:val="1"/>
+      <w:numFmt w:val="lowerRoman"/>
+      <w:lvlText w:val="%3."/>
+      <w:lvlJc w:val="right"/>
+      <w:pPr>
+        <w:ind w:left="5040" w:hanging="180"/>
+      </w:pPr>
+    </w:lvl>
+    <w:lvl w:ilvl="3" w:tplc="0C09000F" w:tentative="1">
+      <w:start w:val="1"/>
+      <w:numFmt w:val="decimal"/>
+      <w:lvlText w:val="%4."/>
+      <w:lvlJc w:val="left"/>
+      <w:pPr>
+        <w:ind w:left="5760" w:hanging="360"/>
+      </w:pPr>
+    </w:lvl>
+    <w:lvl w:ilvl="4" w:tplc="0C090019" w:tentative="1">
+      <w:start w:val="1"/>
+      <w:numFmt w:val="lowerLetter"/>
+      <w:lvlText w:val="%5."/>
+      <w:lvlJc w:val="left"/>
+      <w:pPr>
+        <w:ind w:left="6480" w:hanging="360"/>
+      </w:pPr>
+    </w:lvl>
+    <w:lvl w:ilvl="5" w:tplc="0C09001B" w:tentative="1">
+      <w:start w:val="1"/>
+      <w:numFmt w:val="lowerRoman"/>
+      <w:lvlText w:val="%6."/>
+      <w:lvlJc w:val="right"/>
+      <w:pPr>
+        <w:ind w:left="7200" w:hanging="180"/>
+      </w:pPr>
+    </w:lvl>
+    <w:lvl w:ilvl="6" w:tplc="0C09000F" w:tentative="1">
+      <w:start w:val="1"/>
+      <w:numFmt w:val="decimal"/>
+      <w:lvlText w:val="%7."/>
+      <w:lvlJc w:val="left"/>
+      <w:pPr>
+        <w:ind w:left="7920" w:hanging="360"/>
+      </w:pPr>
+    </w:lvl>
+    <w:lvl w:ilvl="7" w:tplc="0C090019" w:tentative="1">
+      <w:start w:val="1"/>
+      <w:numFmt w:val="lowerLetter"/>
+      <w:lvlText w:val="%8."/>
+      <w:lvlJc w:val="left"/>
+      <w:pPr>
+        <w:ind w:left="8640" w:hanging="360"/>
+      </w:pPr>
+    </w:lvl>
+    <w:lvl w:ilvl="8" w:tplc="0C09001B" w:tentative="1">
+      <w:start w:val="1"/>
+      <w:numFmt w:val="lowerRoman"/>
+      <w:lvlText w:val="%9."/>
+      <w:lvlJc w:val="right"/>
+      <w:pPr>
+        <w:ind w:left="9360" w:hanging="180"/>
+      </w:pPr>
+    </w:lvl>
+  </w:abstractNum>
+  <w:abstractNum w:abstractNumId="10" w15:restartNumberingAfterBreak="0">
     <w:nsid w:val="7D9632DC"/>
     <w:multiLevelType w:val="hybridMultilevel"/>
     <w:tmpl w:val="A5AA00AE"/>
@@ -3557,13 +4037,13 @@
     </w:lvl>
   </w:abstractNum>
   <w:num w:numId="1" w16cid:durableId="406726871">
-    <w:abstractNumId w:val="6"/>
+    <w:abstractNumId w:val="8"/>
   </w:num>
   <w:num w:numId="2" w16cid:durableId="1603684629">
-    <w:abstractNumId w:val="4"/>
+    <w:abstractNumId w:val="5"/>
   </w:num>
   <w:num w:numId="3" w16cid:durableId="35860712">
-    <w:abstractNumId w:val="5"/>
+    <w:abstractNumId w:val="7"/>
   </w:num>
   <w:num w:numId="4" w16cid:durableId="1842314833">
     <w:abstractNumId w:val="2"/>
@@ -3572,12 +4052,21 @@
     <w:abstractNumId w:val="1"/>
   </w:num>
   <w:num w:numId="6" w16cid:durableId="499540327">
-    <w:abstractNumId w:val="7"/>
+    <w:abstractNumId w:val="10"/>
   </w:num>
   <w:num w:numId="7" w16cid:durableId="659578896">
     <w:abstractNumId w:val="0"/>
   </w:num>
   <w:num w:numId="8" w16cid:durableId="2092508414">
+    <w:abstractNumId w:val="4"/>
+  </w:num>
+  <w:num w:numId="9" w16cid:durableId="880634486">
+    <w:abstractNumId w:val="9"/>
+  </w:num>
+  <w:num w:numId="10" w16cid:durableId="476917618">
+    <w:abstractNumId w:val="6"/>
+  </w:num>
+  <w:num w:numId="11" w16cid:durableId="471336901">
     <w:abstractNumId w:val="3"/>
   </w:num>
 </w:numbering>

</xml_diff>

<commit_message>
Plan for main script updated
Instead of having a simple script to combine everything we will do this in a class (so that functions can interact with environmnent objects). This should also make everything much cleaner
</commit_message>
<xml_diff>
--- a/1.Documentation.docx
+++ b/1.Documentation.docx
@@ -687,7 +687,15 @@
         <w:t xml:space="preserve">moving </w:t>
       </w:r>
       <w:r>
-        <w:t xml:space="preserve">object (i.e. the book rectangular prism), to avoid collision with </w:t>
+        <w:t>object (</w:t>
+      </w:r>
+      <w:proofErr w:type="gramStart"/>
+      <w:r>
+        <w:t>i.e.</w:t>
+      </w:r>
+      <w:proofErr w:type="gramEnd"/>
+      <w:r>
+        <w:t xml:space="preserve"> the book rectangular prism), to avoid collision with </w:t>
       </w:r>
       <w:r>
         <w:t xml:space="preserve">the </w:t>
@@ -852,7 +860,15 @@
         <w:t>. Then, for area’s where we must calculate the robot’s position</w:t>
       </w:r>
       <w:r>
-        <w:t xml:space="preserve"> (e.g. depending where the book goes)</w:t>
+        <w:t xml:space="preserve"> (</w:t>
+      </w:r>
+      <w:proofErr w:type="gramStart"/>
+      <w:r>
+        <w:t>e.g.</w:t>
+      </w:r>
+      <w:proofErr w:type="gramEnd"/>
+      <w:r>
+        <w:t xml:space="preserve"> depending where the book goes)</w:t>
       </w:r>
       <w:r>
         <w:t xml:space="preserve">, plan out a 3D path which is a function of the desired location. </w:t>
@@ -864,7 +880,15 @@
         <w:t>from a set point</w:t>
       </w:r>
       <w:r>
-        <w:t xml:space="preserve"> to a calculated transform (and back) in order to place the book.</w:t>
+        <w:t xml:space="preserve"> to a calculated transform (and back) </w:t>
+      </w:r>
+      <w:proofErr w:type="gramStart"/>
+      <w:r>
+        <w:t>in order to</w:t>
+      </w:r>
+      <w:proofErr w:type="gramEnd"/>
+      <w:r>
+        <w:t xml:space="preserve"> place the book.</w:t>
       </w:r>
       <w:r>
         <w:t xml:space="preserve"> </w:t>
@@ -890,7 +914,15 @@
         <w:t xml:space="preserve">Create the 3D models for the robot (HansCute), </w:t>
       </w:r>
       <w:r>
-        <w:t xml:space="preserve">and figure out the PlotAndColour() function in the robot constructor. </w:t>
+        <w:t xml:space="preserve">and figure out the </w:t>
+      </w:r>
+      <w:proofErr w:type="gramStart"/>
+      <w:r>
+        <w:t>PlotAndColour(</w:t>
+      </w:r>
+      <w:proofErr w:type="gramEnd"/>
+      <w:r>
+        <w:t xml:space="preserve">) function in the robot constructor. </w:t>
       </w:r>
       <w:r>
         <w:rPr>
@@ -967,7 +999,15 @@
         <w:t xml:space="preserve">. </w:t>
       </w:r>
       <w:r>
-        <w:t xml:space="preserve">Use a method to detect if a person (arm, head, etc) enters the robots workspace, and trigger the ‘collision detection’ emergency stop procedure. </w:t>
+        <w:t xml:space="preserve">Use a method to detect if a person (arm, head, etc) enters the </w:t>
+      </w:r>
+      <w:proofErr w:type="gramStart"/>
+      <w:r>
+        <w:t>robots</w:t>
+      </w:r>
+      <w:proofErr w:type="gramEnd"/>
+      <w:r>
+        <w:t xml:space="preserve"> workspace, and trigger the ‘collision detection’ emergency stop procedure. </w:t>
       </w:r>
       <w:r>
         <w:rPr>
@@ -1010,7 +1050,15 @@
         <w:t xml:space="preserve"> </w:t>
       </w:r>
       <w:r>
-        <w:t>movements (like the Toolbox’s “teach”) plus enable [x,y,z] Cartesian movements.</w:t>
+        <w:t>movements (like the Toolbox’s “teach”) plus enable [</w:t>
+      </w:r>
+      <w:proofErr w:type="gramStart"/>
+      <w:r>
+        <w:t>x,y</w:t>
+      </w:r>
+      <w:proofErr w:type="gramEnd"/>
+      <w:r>
+        <w:t>,z] Cartesian movements.</w:t>
       </w:r>
       <w:r>
         <w:t xml:space="preserve"> </w:t>
@@ -1061,13 +1109,41 @@
         <w:rPr>
           <w:color w:val="FF0000"/>
         </w:rPr>
-        <w:t xml:space="preserve">. Therefore beforehand we need to make physical (cardboard or something similar) books to be moved by the robot. Also, </w:t>
-      </w:r>
+        <w:t xml:space="preserve">. </w:t>
+      </w:r>
+      <w:proofErr w:type="gramStart"/>
       <w:r>
         <w:rPr>
           <w:color w:val="FF0000"/>
         </w:rPr>
-        <w:t>we should make shelves? Discuss with tutors</w:t>
+        <w:t>Therefore</w:t>
+      </w:r>
+      <w:proofErr w:type="gramEnd"/>
+      <w:r>
+        <w:rPr>
+          <w:color w:val="FF0000"/>
+        </w:rPr>
+        <w:t xml:space="preserve"> beforehand we need to make physical (cardboard or something similar) books to be moved by the robot. Also, </w:t>
+      </w:r>
+      <w:r>
+        <w:rPr>
+          <w:color w:val="FF0000"/>
+        </w:rPr>
+        <w:t xml:space="preserve">we should make </w:t>
+      </w:r>
+      <w:proofErr w:type="gramStart"/>
+      <w:r>
+        <w:rPr>
+          <w:color w:val="FF0000"/>
+        </w:rPr>
+        <w:t>shelves?</w:t>
+      </w:r>
+      <w:proofErr w:type="gramEnd"/>
+      <w:r>
+        <w:rPr>
+          <w:color w:val="FF0000"/>
+        </w:rPr>
+        <w:t xml:space="preserve"> Discuss with tutors</w:t>
       </w:r>
       <w:r>
         <w:rPr>
@@ -1086,7 +1162,15 @@
         <w:jc w:val="both"/>
       </w:pPr>
       <w:r>
-        <w:t xml:space="preserve">Once some more of the above is implemented, we should add visual servo-ing for the placement of the book within the shelf (i.e. the book has to move perfectly in a straight line, into the slot). </w:t>
+        <w:t>Once some more of the above is implemented, we should add visual servo-ing for the placement of the book within the shelf (</w:t>
+      </w:r>
+      <w:proofErr w:type="gramStart"/>
+      <w:r>
+        <w:t>i.e.</w:t>
+      </w:r>
+      <w:proofErr w:type="gramEnd"/>
+      <w:r>
+        <w:t xml:space="preserve"> the book has to move perfectly in a straight line, into the slot). </w:t>
       </w:r>
     </w:p>
     <w:p>
@@ -1718,21 +1802,26 @@
           </w:tcPr>
           <w:p>
             <w:r>
-              <w:t>A video of the library bot moving a book to a shelf, or vice versa.</w:t>
-            </w:r>
-            <w:r>
-              <w:t xml:space="preserve"> Make note of the camera and safety button.</w:t>
-            </w:r>
-          </w:p>
-          <w:p>
-            <w:r>
-              <w:t xml:space="preserve">*Need to add </w:t>
+              <w:t>A video of the library bot moving a book to a shelf, or vice versa. Make note of the camera and safety button.</w:t>
+            </w:r>
+          </w:p>
+          <w:p>
+            <w:r>
+              <w:t xml:space="preserve">*Need to </w:t>
+            </w:r>
+            <w:proofErr w:type="gramStart"/>
+            <w:r>
+              <w:t xml:space="preserve">add </w:t>
             </w:r>
             <w:r>
               <w:t xml:space="preserve"> </w:t>
             </w:r>
             <w:r>
-              <w:t>camera and button*</w:t>
+              <w:t>camera</w:t>
+            </w:r>
+            <w:proofErr w:type="gramEnd"/>
+            <w:r>
+              <w:t xml:space="preserve"> and button*</w:t>
             </w:r>
           </w:p>
         </w:tc>
@@ -1744,7 +1833,15 @@
           </w:tcPr>
           <w:p>
             <w:r>
-              <w:t>The future of book management is here, and it’s name is libraryBot</w:t>
+              <w:t xml:space="preserve">The future of book management is here, and </w:t>
+            </w:r>
+            <w:proofErr w:type="gramStart"/>
+            <w:r>
+              <w:t>it’s</w:t>
+            </w:r>
+            <w:proofErr w:type="gramEnd"/>
+            <w:r>
+              <w:t xml:space="preserve"> name is libraryBot</w:t>
             </w:r>
             <w:r>
               <w:t xml:space="preserve"> </w:t>
@@ -2014,31 +2111,31 @@
       </w:pPr>
       <w:r>
         <w:lastRenderedPageBreak/>
-        <w:t>Completed To-Do items</w:t>
-      </w:r>
-    </w:p>
+        <w:t>Main loop structure</w:t>
+      </w:r>
+    </w:p>
+    <w:p/>
     <w:p>
       <w:pPr>
         <w:pStyle w:val="ListParagraph"/>
         <w:numPr>
           <w:ilvl w:val="0"/>
-          <w:numId w:val="3"/>
+          <w:numId w:val="12"/>
         </w:numPr>
       </w:pPr>
       <w:r>
-        <w:t xml:space="preserve">Get DH parameters for robot and make class in </w:t>
-      </w:r>
-      <w:r>
-        <w:t>M</w:t>
-      </w:r>
-      <w:r>
-        <w:t>atlab (</w:t>
-      </w:r>
-      <w:r>
-        <w:t>Nhan</w:t>
-      </w:r>
-      <w:r>
-        <w:t>)</w:t>
+        <w:t xml:space="preserve">We are initially at </w:t>
+      </w:r>
+      <w:r>
+        <w:t xml:space="preserve">q = </w:t>
+      </w:r>
+      <w:proofErr w:type="gramStart"/>
+      <w:r>
+        <w:t>zeros(</w:t>
+      </w:r>
+      <w:proofErr w:type="gramEnd"/>
+      <w:r>
+        <w:t xml:space="preserve">7). We will move to our first position when needed (positions are comprised of lower/upper/mid combined with shelf1/2/3/table. </w:t>
       </w:r>
     </w:p>
     <w:p>
@@ -2046,11 +2143,25 @@
         <w:pStyle w:val="ListParagraph"/>
         <w:numPr>
           <w:ilvl w:val="0"/>
-          <w:numId w:val="3"/>
+          <w:numId w:val="12"/>
         </w:numPr>
       </w:pPr>
       <w:r>
-        <w:t>Setting up environment (Nick)</w:t>
+        <w:t xml:space="preserve">Each book has a status (on shelf or on table), and location (transform). </w:t>
+      </w:r>
+      <w:r>
+        <w:t>Using the GUI (</w:t>
+      </w:r>
+      <w:proofErr w:type="gramStart"/>
+      <w:r>
+        <w:t>i.e.</w:t>
+      </w:r>
+      <w:proofErr w:type="gramEnd"/>
+      <w:r>
+        <w:t xml:space="preserve"> methods in the MAIN class) </w:t>
+      </w:r>
+      <w:r>
+        <w:t>we can choose to move any book to either storage (its shelf location), or the table. Each book will have a designated table and shelf location, pre-allocated (a transform).</w:t>
       </w:r>
     </w:p>
     <w:p>
@@ -2058,32 +2169,114 @@
         <w:pStyle w:val="ListParagraph"/>
         <w:numPr>
           <w:ilvl w:val="0"/>
-          <w:numId w:val="3"/>
+          <w:numId w:val="12"/>
         </w:numPr>
       </w:pPr>
       <w:r>
-        <w:t xml:space="preserve">Setting up functions </w:t>
-      </w:r>
-      <w:r>
-        <w:t>and classes</w:t>
+        <w:t>There should therefore be 6 ‘action’ classes. 3 for retrieving, and 3 for putting away. Note, that triggering a put away action will return the appropriate error (something like ‘book already stored’ or ‘book already retreived’</w:t>
+      </w:r>
+      <w:r>
+        <w:t>)</w:t>
+      </w:r>
+      <w:r>
+        <w:t>.</w:t>
+      </w:r>
+    </w:p>
+    <w:p>
+      <w:pPr>
+        <w:pStyle w:val="ListParagraph"/>
+        <w:numPr>
+          <w:ilvl w:val="1"/>
+          <w:numId w:val="12"/>
+        </w:numPr>
+      </w:pPr>
+      <w:r>
+        <w:t xml:space="preserve">We need 2 functions for moving the end </w:t>
+      </w:r>
+      <w:r>
+        <w:t>effector</w:t>
+      </w:r>
+      <w:r>
+        <w:t xml:space="preserve">. </w:t>
+      </w:r>
+      <w:r>
+        <w:t>One with the book in hand (</w:t>
+      </w:r>
+      <w:proofErr w:type="gramStart"/>
+      <w:r>
+        <w:t>i.e.</w:t>
+      </w:r>
+      <w:proofErr w:type="gramEnd"/>
+      <w:r>
+        <w:t xml:space="preserve"> the book moves with the robot), and one without.</w:t>
+      </w:r>
+    </w:p>
+    <w:p>
+      <w:pPr>
+        <w:pStyle w:val="ListParagraph"/>
+        <w:numPr>
+          <w:ilvl w:val="1"/>
+          <w:numId w:val="12"/>
+        </w:numPr>
+      </w:pPr>
+      <w:r>
+        <w:t>Each of these functions should do something like this:</w:t>
       </w:r>
       <w:r>
         <w:t xml:space="preserve"> </w:t>
       </w:r>
       <w:r>
-        <w:t>(</w:t>
-      </w:r>
-      <w:r>
-        <w:t>Patrick</w:t>
-      </w:r>
-      <w:r>
-        <w:t>)</w:t>
-      </w:r>
-    </w:p>
-    <w:p>
-      <w:pPr>
-        <w:pStyle w:val="Heading1"/>
-      </w:pPr>
+        <w:drawing>
+          <wp:inline distT="0" distB="0" distL="0" distR="0" wp14:anchorId="1DA881F1" wp14:editId="20512F9F">
+            <wp:extent cx="6645910" cy="1078865"/>
+            <wp:effectExtent l="0" t="0" r="2540" b="6985"/>
+            <wp:docPr id="3" name="Picture 3" descr="A picture containing website&#10;&#10;Description automatically generated"/>
+            <wp:cNvGraphicFramePr>
+              <a:graphicFrameLocks xmlns:a="http://schemas.openxmlformats.org/drawingml/2006/main" noChangeAspect="1"/>
+            </wp:cNvGraphicFramePr>
+            <a:graphic xmlns:a="http://schemas.openxmlformats.org/drawingml/2006/main">
+              <a:graphicData uri="http://schemas.openxmlformats.org/drawingml/2006/picture">
+                <pic:pic xmlns:pic="http://schemas.openxmlformats.org/drawingml/2006/picture">
+                  <pic:nvPicPr>
+                    <pic:cNvPr id="3" name="Picture 3" descr="A picture containing website&#10;&#10;Description automatically generated"/>
+                    <pic:cNvPicPr/>
+                  </pic:nvPicPr>
+                  <pic:blipFill>
+                    <a:blip r:embed="rId7"/>
+                    <a:stretch>
+                      <a:fillRect/>
+                    </a:stretch>
+                  </pic:blipFill>
+                  <pic:spPr>
+                    <a:xfrm>
+                      <a:off x="0" y="0"/>
+                      <a:ext cx="6645910" cy="1078865"/>
+                    </a:xfrm>
+                    <a:prstGeom prst="rect">
+                      <a:avLst/>
+                    </a:prstGeom>
+                  </pic:spPr>
+                </pic:pic>
+              </a:graphicData>
+            </a:graphic>
+          </wp:inline>
+        </w:drawing>
+      </w:r>
+      <w:r>
+        <w:t>(make sure to check for estop on plotting)</w:t>
+      </w:r>
+    </w:p>
+    <w:p>
+      <w:pPr>
+        <w:pStyle w:val="ListParagraph"/>
+        <w:numPr>
+          <w:ilvl w:val="0"/>
+          <w:numId w:val="12"/>
+        </w:numPr>
+      </w:pPr>
+      <w:r>
+        <w:t>MAKE SURE we are always updating qCurrent inside the robot model</w:t>
+      </w:r>
       <w:r>
         <w:br w:type="page"/>
       </w:r>
@@ -2223,7 +2416,15 @@
               <w:jc w:val="both"/>
             </w:pPr>
             <w:r>
-              <w:t>Already a model.base() function by default</w:t>
+              <w:t xml:space="preserve">Already a </w:t>
+            </w:r>
+            <w:proofErr w:type="gramStart"/>
+            <w:r>
+              <w:t>model.base</w:t>
+            </w:r>
+            <w:proofErr w:type="gramEnd"/>
+            <w:r>
+              <w:t>() function by default</w:t>
             </w:r>
           </w:p>
         </w:tc>
@@ -2263,11 +2464,16 @@
             <w:pPr>
               <w:jc w:val="both"/>
             </w:pPr>
+            <w:proofErr w:type="gramStart"/>
             <w:r>
               <w:t>m</w:t>
             </w:r>
             <w:r>
-              <w:t>odel.fkine(q)</w:t>
+              <w:t>odel.fkine</w:t>
+            </w:r>
+            <w:proofErr w:type="gramEnd"/>
+            <w:r>
+              <w:t>(q)</w:t>
             </w:r>
           </w:p>
         </w:tc>
@@ -2452,7 +2658,15 @@
               <w:t>Collision detects with surface (input surface [by vertexes?])</w:t>
             </w:r>
             <w:r>
-              <w:t xml:space="preserve"> (iterative to check every line of each robot arm, with each surface)</w:t>
+              <w:t xml:space="preserve"> (</w:t>
+            </w:r>
+            <w:proofErr w:type="gramStart"/>
+            <w:r>
+              <w:t>iterative</w:t>
+            </w:r>
+            <w:proofErr w:type="gramEnd"/>
+            <w:r>
+              <w:t xml:space="preserve"> to check every line of each robot arm, with each surface)</w:t>
             </w:r>
           </w:p>
         </w:tc>
@@ -2637,7 +2851,7 @@
                     <pic:cNvPicPr/>
                   </pic:nvPicPr>
                   <pic:blipFill>
-                    <a:blip r:embed="rId7"/>
+                    <a:blip r:embed="rId8"/>
                     <a:stretch>
                       <a:fillRect/>
                     </a:stretch>
@@ -2685,7 +2899,7 @@
                     <pic:cNvPicPr/>
                   </pic:nvPicPr>
                   <pic:blipFill>
-                    <a:blip r:embed="rId8"/>
+                    <a:blip r:embed="rId9"/>
                     <a:stretch>
                       <a:fillRect/>
                     </a:stretch>
@@ -2776,7 +2990,15 @@
         </w:tabs>
       </w:pPr>
       <w:r>
-        <w:t xml:space="preserve">Have an object to represent a rectangular prism as an object. Can be constructed either with upper and lower (opposite) corners, or a centre with x,y, and z lengths. </w:t>
+        <w:t xml:space="preserve">Have an object to represent a rectangular prism as an object. Can be constructed either with upper and lower (opposite) corners, or a centre with </w:t>
+      </w:r>
+      <w:proofErr w:type="gramStart"/>
+      <w:r>
+        <w:t>x,y</w:t>
+      </w:r>
+      <w:proofErr w:type="gramEnd"/>
+      <w:r>
+        <w:t xml:space="preserve">, and z lengths. </w:t>
       </w:r>
       <w:r>
         <w:t xml:space="preserve">Has a function to return vertexes, faces, and face normal. </w:t>
@@ -2813,7 +3035,7 @@
       </w:r>
     </w:p>
     <w:sectPr>
-      <w:footerReference w:type="default" r:id="rId9"/>
+      <w:footerReference w:type="default" r:id="rId10"/>
       <w:pgSz w:w="11906" w:h="16838"/>
       <w:pgMar w:top="720" w:right="720" w:bottom="720" w:left="720" w:header="708" w:footer="708" w:gutter="0"/>
       <w:pgNumType w:start="0"/>
@@ -3406,6 +3628,92 @@
     </w:lvl>
   </w:abstractNum>
   <w:abstractNum w:abstractNumId="4" w15:restartNumberingAfterBreak="0">
+    <w:nsid w:val="4FD44D9B"/>
+    <w:multiLevelType w:val="multilevel"/>
+    <w:tmpl w:val="0C09001D"/>
+    <w:lvl w:ilvl="0">
+      <w:start w:val="1"/>
+      <w:numFmt w:val="decimal"/>
+      <w:lvlText w:val="%1)"/>
+      <w:lvlJc w:val="left"/>
+      <w:pPr>
+        <w:ind w:left="360" w:hanging="360"/>
+      </w:pPr>
+    </w:lvl>
+    <w:lvl w:ilvl="1">
+      <w:start w:val="1"/>
+      <w:numFmt w:val="lowerLetter"/>
+      <w:lvlText w:val="%2)"/>
+      <w:lvlJc w:val="left"/>
+      <w:pPr>
+        <w:ind w:left="720" w:hanging="360"/>
+      </w:pPr>
+    </w:lvl>
+    <w:lvl w:ilvl="2">
+      <w:start w:val="1"/>
+      <w:numFmt w:val="lowerRoman"/>
+      <w:lvlText w:val="%3)"/>
+      <w:lvlJc w:val="left"/>
+      <w:pPr>
+        <w:ind w:left="1080" w:hanging="360"/>
+      </w:pPr>
+    </w:lvl>
+    <w:lvl w:ilvl="3">
+      <w:start w:val="1"/>
+      <w:numFmt w:val="decimal"/>
+      <w:lvlText w:val="(%4)"/>
+      <w:lvlJc w:val="left"/>
+      <w:pPr>
+        <w:ind w:left="1440" w:hanging="360"/>
+      </w:pPr>
+    </w:lvl>
+    <w:lvl w:ilvl="4">
+      <w:start w:val="1"/>
+      <w:numFmt w:val="lowerLetter"/>
+      <w:lvlText w:val="(%5)"/>
+      <w:lvlJc w:val="left"/>
+      <w:pPr>
+        <w:ind w:left="1800" w:hanging="360"/>
+      </w:pPr>
+    </w:lvl>
+    <w:lvl w:ilvl="5">
+      <w:start w:val="1"/>
+      <w:numFmt w:val="lowerRoman"/>
+      <w:lvlText w:val="(%6)"/>
+      <w:lvlJc w:val="left"/>
+      <w:pPr>
+        <w:ind w:left="2160" w:hanging="360"/>
+      </w:pPr>
+    </w:lvl>
+    <w:lvl w:ilvl="6">
+      <w:start w:val="1"/>
+      <w:numFmt w:val="decimal"/>
+      <w:lvlText w:val="%7."/>
+      <w:lvlJc w:val="left"/>
+      <w:pPr>
+        <w:ind w:left="2520" w:hanging="360"/>
+      </w:pPr>
+    </w:lvl>
+    <w:lvl w:ilvl="7">
+      <w:start w:val="1"/>
+      <w:numFmt w:val="lowerLetter"/>
+      <w:lvlText w:val="%8."/>
+      <w:lvlJc w:val="left"/>
+      <w:pPr>
+        <w:ind w:left="2880" w:hanging="360"/>
+      </w:pPr>
+    </w:lvl>
+    <w:lvl w:ilvl="8">
+      <w:start w:val="1"/>
+      <w:numFmt w:val="lowerRoman"/>
+      <w:lvlText w:val="%9."/>
+      <w:lvlJc w:val="left"/>
+      <w:pPr>
+        <w:ind w:left="3240" w:hanging="360"/>
+      </w:pPr>
+    </w:lvl>
+  </w:abstractNum>
+  <w:abstractNum w:abstractNumId="5" w15:restartNumberingAfterBreak="0">
     <w:nsid w:val="50494AFF"/>
     <w:multiLevelType w:val="hybridMultilevel"/>
     <w:tmpl w:val="E5D48322"/>
@@ -3518,7 +3826,7 @@
       </w:rPr>
     </w:lvl>
   </w:abstractNum>
-  <w:abstractNum w:abstractNumId="5" w15:restartNumberingAfterBreak="0">
+  <w:abstractNum w:abstractNumId="6" w15:restartNumberingAfterBreak="0">
     <w:nsid w:val="5D6944B9"/>
     <w:multiLevelType w:val="hybridMultilevel"/>
     <w:tmpl w:val="7414A376"/>
@@ -3631,7 +3939,7 @@
       </w:rPr>
     </w:lvl>
   </w:abstractNum>
-  <w:abstractNum w:abstractNumId="6" w15:restartNumberingAfterBreak="0">
+  <w:abstractNum w:abstractNumId="7" w15:restartNumberingAfterBreak="0">
     <w:nsid w:val="67BA0BAB"/>
     <w:multiLevelType w:val="hybridMultilevel"/>
     <w:tmpl w:val="A340801C"/>
@@ -3717,7 +4025,7 @@
       </w:pPr>
     </w:lvl>
   </w:abstractNum>
-  <w:abstractNum w:abstractNumId="7" w15:restartNumberingAfterBreak="0">
+  <w:abstractNum w:abstractNumId="8" w15:restartNumberingAfterBreak="0">
     <w:nsid w:val="6A214CAF"/>
     <w:multiLevelType w:val="hybridMultilevel"/>
     <w:tmpl w:val="22905AFE"/>
@@ -3830,7 +4138,7 @@
       </w:rPr>
     </w:lvl>
   </w:abstractNum>
-  <w:abstractNum w:abstractNumId="8" w15:restartNumberingAfterBreak="0">
+  <w:abstractNum w:abstractNumId="9" w15:restartNumberingAfterBreak="0">
     <w:nsid w:val="7C366DDA"/>
     <w:multiLevelType w:val="hybridMultilevel"/>
     <w:tmpl w:val="143A78D4"/>
@@ -3943,7 +4251,7 @@
       </w:rPr>
     </w:lvl>
   </w:abstractNum>
-  <w:abstractNum w:abstractNumId="9" w15:restartNumberingAfterBreak="0">
+  <w:abstractNum w:abstractNumId="10" w15:restartNumberingAfterBreak="0">
     <w:nsid w:val="7CDA1598"/>
     <w:multiLevelType w:val="hybridMultilevel"/>
     <w:tmpl w:val="2FECED94"/>
@@ -4029,7 +4337,7 @@
       </w:pPr>
     </w:lvl>
   </w:abstractNum>
-  <w:abstractNum w:abstractNumId="10" w15:restartNumberingAfterBreak="0">
+  <w:abstractNum w:abstractNumId="11" w15:restartNumberingAfterBreak="0">
     <w:nsid w:val="7D9632DC"/>
     <w:multiLevelType w:val="hybridMultilevel"/>
     <w:tmpl w:val="A5AA00AE"/>
@@ -4143,13 +4451,13 @@
     </w:lvl>
   </w:abstractNum>
   <w:num w:numId="1" w16cid:durableId="406726871">
-    <w:abstractNumId w:val="8"/>
+    <w:abstractNumId w:val="9"/>
   </w:num>
   <w:num w:numId="2" w16cid:durableId="1603684629">
-    <w:abstractNumId w:val="5"/>
+    <w:abstractNumId w:val="6"/>
   </w:num>
   <w:num w:numId="3" w16cid:durableId="35860712">
-    <w:abstractNumId w:val="7"/>
+    <w:abstractNumId w:val="8"/>
   </w:num>
   <w:num w:numId="4" w16cid:durableId="1842314833">
     <w:abstractNumId w:val="2"/>
@@ -4158,22 +4466,25 @@
     <w:abstractNumId w:val="1"/>
   </w:num>
   <w:num w:numId="6" w16cid:durableId="499540327">
-    <w:abstractNumId w:val="10"/>
+    <w:abstractNumId w:val="11"/>
   </w:num>
   <w:num w:numId="7" w16cid:durableId="659578896">
     <w:abstractNumId w:val="0"/>
   </w:num>
   <w:num w:numId="8" w16cid:durableId="2092508414">
-    <w:abstractNumId w:val="4"/>
+    <w:abstractNumId w:val="5"/>
   </w:num>
   <w:num w:numId="9" w16cid:durableId="880634486">
-    <w:abstractNumId w:val="9"/>
+    <w:abstractNumId w:val="10"/>
   </w:num>
   <w:num w:numId="10" w16cid:durableId="476917618">
-    <w:abstractNumId w:val="6"/>
+    <w:abstractNumId w:val="7"/>
   </w:num>
   <w:num w:numId="11" w16cid:durableId="471336901">
     <w:abstractNumId w:val="3"/>
+  </w:num>
+  <w:num w:numId="12" w16cid:durableId="1616522815">
+    <w:abstractNumId w:val="4"/>
   </w:num>
 </w:numbering>
 </file>

</xml_diff>